<commit_message>
New Version Updates-Model (minor) modifications
</commit_message>
<xml_diff>
--- a/ReleaseNotes.docx
+++ b/ReleaseNotes.docx
@@ -101,7 +101,21 @@
         <w:rPr>
           <w:lang w:val="en-US"/>
         </w:rPr>
-        <w:t xml:space="preserve">New folder: Source.VS2022.C#.Template with a template application for API implementation. </w:t>
+        <w:t>New folder: Source.VS</w:t>
+      </w:r>
+      <w:proofErr w:type="gramStart"/>
+      <w:r>
+        <w:rPr>
+          <w:lang w:val="en-US"/>
+        </w:rPr>
+        <w:t>2022.C#.Template</w:t>
+      </w:r>
+      <w:proofErr w:type="gramEnd"/>
+      <w:r>
+        <w:rPr>
+          <w:lang w:val="en-US"/>
+        </w:rPr>
+        <w:t xml:space="preserve"> with a template application for API implementation. </w:t>
       </w:r>
     </w:p>
     <w:p>
@@ -115,11 +129,19 @@
           <w:lang w:val="en-US"/>
         </w:rPr>
       </w:pPr>
-      <w:r>
-        <w:rPr>
-          <w:lang w:val="en-US"/>
-        </w:rPr>
-        <w:t>iApply_CCBS_Interfaces.xlsx : minor beautifications</w:t>
+      <w:proofErr w:type="gramStart"/>
+      <w:r>
+        <w:rPr>
+          <w:lang w:val="en-US"/>
+        </w:rPr>
+        <w:t>iApply_CCBS_Interfaces.xlsx :</w:t>
+      </w:r>
+      <w:proofErr w:type="gramEnd"/>
+      <w:r>
+        <w:rPr>
+          <w:lang w:val="en-US"/>
+        </w:rPr>
+        <w:t xml:space="preserve"> minor beautifications</w:t>
       </w:r>
     </w:p>
     <w:p>
@@ -133,17 +155,33 @@
           <w:lang w:val="en-US"/>
         </w:rPr>
       </w:pPr>
-      <w:r>
-        <w:rPr>
-          <w:lang w:val="en-US"/>
-        </w:rPr>
-        <w:t>CCBS_API.json</w:t>
-      </w:r>
-      <w:r>
-        <w:rPr>
-          <w:lang w:val="en-US"/>
-        </w:rPr>
-        <w:t xml:space="preserve"> : Updated version</w:t>
+      <w:proofErr w:type="spellStart"/>
+      <w:r>
+        <w:rPr>
+          <w:lang w:val="en-US"/>
+        </w:rPr>
+        <w:t>CCBS_</w:t>
+      </w:r>
+      <w:proofErr w:type="gramStart"/>
+      <w:r>
+        <w:rPr>
+          <w:lang w:val="en-US"/>
+        </w:rPr>
+        <w:t>API.json</w:t>
+      </w:r>
+      <w:proofErr w:type="spellEnd"/>
+      <w:r>
+        <w:rPr>
+          <w:lang w:val="en-US"/>
+        </w:rPr>
+        <w:t xml:space="preserve"> :</w:t>
+      </w:r>
+      <w:proofErr w:type="gramEnd"/>
+      <w:r>
+        <w:rPr>
+          <w:lang w:val="en-US"/>
+        </w:rPr>
+        <w:t xml:space="preserve"> Updated version</w:t>
       </w:r>
       <w:r>
         <w:rPr>
@@ -163,6 +201,7 @@
           <w:lang w:val="en-US"/>
         </w:rPr>
       </w:pPr>
+      <w:proofErr w:type="gramStart"/>
       <w:r>
         <w:rPr>
           <w:lang w:val="en-US"/>
@@ -173,7 +212,14 @@
         <w:rPr>
           <w:lang w:val="en-US"/>
         </w:rPr>
-        <w:t xml:space="preserve"> : Minor corrections</w:t>
+        <w:t xml:space="preserve"> :</w:t>
+      </w:r>
+      <w:proofErr w:type="gramEnd"/>
+      <w:r>
+        <w:rPr>
+          <w:lang w:val="en-US"/>
+        </w:rPr>
+        <w:t xml:space="preserve"> Minor corrections</w:t>
       </w:r>
     </w:p>
     <w:p>
@@ -217,19 +263,97 @@
         <w:rPr>
           <w:lang w:val="en-US"/>
         </w:rPr>
-        <w:t xml:space="preserve">CCBS.docx: Add the paragraph “Recommended OpenAPI Tools” </w:t>
+        <w:t xml:space="preserve">CCBS.docx: Add the paragraph “Recommended </w:t>
+      </w:r>
+      <w:proofErr w:type="spellStart"/>
+      <w:r>
+        <w:rPr>
+          <w:lang w:val="en-US"/>
+        </w:rPr>
+        <w:t>OpenAPI</w:t>
+      </w:r>
+      <w:proofErr w:type="spellEnd"/>
+      <w:r>
+        <w:rPr>
+          <w:lang w:val="en-US"/>
+        </w:rPr>
+        <w:t xml:space="preserve"> Tools” </w:t>
       </w:r>
     </w:p>
     <w:p>
       <w:pPr>
         <w:rPr>
-          <w:lang w:val="en-US"/>
-        </w:rPr>
-      </w:pPr>
+          <w:b/>
+          <w:bCs/>
+          <w:u w:val="single"/>
+          <w:lang w:val="en-US"/>
+        </w:rPr>
+      </w:pPr>
+      <w:r>
+        <w:rPr>
+          <w:b/>
+          <w:bCs/>
+          <w:u w:val="single"/>
+          <w:lang w:val="en-US"/>
+        </w:rPr>
+        <w:t>29/9/2023</w:t>
+      </w:r>
     </w:p>
     <w:p>
       <w:pPr>
-        <w:rPr>
+        <w:pStyle w:val="ListParagraph"/>
+        <w:numPr>
+          <w:ilvl w:val="0"/>
+          <w:numId w:val="3"/>
+        </w:numPr>
+        <w:rPr>
+          <w:b/>
+          <w:bCs/>
+          <w:lang w:val="en-US"/>
+        </w:rPr>
+      </w:pPr>
+      <w:r>
+        <w:rPr>
+          <w:lang w:val="en-US"/>
+        </w:rPr>
+        <w:t xml:space="preserve">New Version updates on models (minor changes) See file: </w:t>
+      </w:r>
+      <w:r>
+        <w:rPr>
+          <w:b/>
+          <w:bCs/>
+          <w:lang w:val="en-US"/>
+        </w:rPr>
+        <w:t>Source.VS2022.C#.Template</w:t>
+      </w:r>
+      <w:r>
+        <w:rPr>
+          <w:b/>
+          <w:bCs/>
+          <w:lang w:val="en-US"/>
+        </w:rPr>
+        <w:t xml:space="preserve">\README.txt </w:t>
+      </w:r>
+      <w:r>
+        <w:rPr>
+          <w:lang w:val="en-US"/>
+        </w:rPr>
+        <w:t xml:space="preserve">for further information and </w:t>
+      </w:r>
+      <w:proofErr w:type="gramStart"/>
+      <w:r>
+        <w:rPr>
+          <w:lang w:val="en-US"/>
+        </w:rPr>
+        <w:t>details</w:t>
+      </w:r>
+      <w:proofErr w:type="gramEnd"/>
+    </w:p>
+    <w:p>
+      <w:pPr>
+        <w:rPr>
+          <w:b/>
+          <w:bCs/>
           <w:lang w:val="en-US"/>
         </w:rPr>
       </w:pPr>
@@ -482,7 +606,7 @@
   <w:abstractNum w:abstractNumId="2" w15:restartNumberingAfterBreak="0">
     <w:nsid w:val="46C52D91"/>
     <w:multiLevelType w:val="hybridMultilevel"/>
-    <w:tmpl w:val="7BC4870C"/>
+    <w:tmpl w:val="6A20D872"/>
     <w:lvl w:ilvl="0" w:tplc="04080001">
       <w:start w:val="1"/>
       <w:numFmt w:val="bullet"/>

</xml_diff>

<commit_message>
Minor model changes to adapt to latest iApply version.
</commit_message>
<xml_diff>
--- a/ReleaseNotes.docx
+++ b/ReleaseNotes.docx
@@ -24,6 +24,87 @@
         </w:rPr>
         <w:t xml:space="preserve"> NOTES</w:t>
       </w:r>
+    </w:p>
+    <w:p>
+      <w:pPr>
+        <w:rPr>
+          <w:b/>
+          <w:bCs/>
+          <w:u w:val="single"/>
+          <w:lang w:val="en-US"/>
+        </w:rPr>
+      </w:pPr>
+      <w:r>
+        <w:rPr>
+          <w:b/>
+          <w:bCs/>
+          <w:u w:val="single"/>
+          <w:lang w:val="en-US"/>
+        </w:rPr>
+        <w:t>7/12/2023</w:t>
+      </w:r>
+    </w:p>
+    <w:p>
+      <w:pPr>
+        <w:pStyle w:val="ListParagraph"/>
+        <w:numPr>
+          <w:ilvl w:val="0"/>
+          <w:numId w:val="4"/>
+        </w:numPr>
+        <w:rPr>
+          <w:u w:val="single"/>
+          <w:lang w:val="en-US"/>
+        </w:rPr>
+      </w:pPr>
+      <w:r>
+        <w:rPr>
+          <w:lang w:val="en-US"/>
+        </w:rPr>
+        <w:t xml:space="preserve">Minor model changes to adapt the latest </w:t>
+      </w:r>
+      <w:proofErr w:type="spellStart"/>
+      <w:r>
+        <w:rPr>
+          <w:lang w:val="en-US"/>
+        </w:rPr>
+        <w:t>i</w:t>
+      </w:r>
+      <w:proofErr w:type="spellEnd"/>
+      <w:r>
+        <w:rPr>
+          <w:lang w:val="en-US"/>
+        </w:rPr>
+        <w:t>-Apply version.</w:t>
+      </w:r>
+    </w:p>
+    <w:p>
+      <w:pPr>
+        <w:pStyle w:val="ListParagraph"/>
+        <w:numPr>
+          <w:ilvl w:val="0"/>
+          <w:numId w:val="4"/>
+        </w:numPr>
+        <w:rPr>
+          <w:u w:val="single"/>
+          <w:lang w:val="en-US"/>
+        </w:rPr>
+      </w:pPr>
+      <w:r>
+        <w:rPr>
+          <w:lang w:val="en-US"/>
+        </w:rPr>
+        <w:t xml:space="preserve">Template project light restructuring </w:t>
+      </w:r>
+    </w:p>
+    <w:p>
+      <w:pPr>
+        <w:rPr>
+          <w:b/>
+          <w:bCs/>
+          <w:u w:val="single"/>
+          <w:lang w:val="en-US"/>
+        </w:rPr>
+      </w:pPr>
     </w:p>
     <w:p>
       <w:pPr>
@@ -101,21 +182,7 @@
         <w:rPr>
           <w:lang w:val="en-US"/>
         </w:rPr>
-        <w:t>New folder: Source.VS</w:t>
-      </w:r>
-      <w:proofErr w:type="gramStart"/>
-      <w:r>
-        <w:rPr>
-          <w:lang w:val="en-US"/>
-        </w:rPr>
-        <w:t>2022.C#.Template</w:t>
-      </w:r>
-      <w:proofErr w:type="gramEnd"/>
-      <w:r>
-        <w:rPr>
-          <w:lang w:val="en-US"/>
-        </w:rPr>
-        <w:t xml:space="preserve"> with a template application for API implementation. </w:t>
+        <w:t xml:space="preserve">New folder: Source.VS2022.C#.Template with a template application for API implementation. </w:t>
       </w:r>
     </w:p>
     <w:p>
@@ -129,19 +196,11 @@
           <w:lang w:val="en-US"/>
         </w:rPr>
       </w:pPr>
-      <w:proofErr w:type="gramStart"/>
-      <w:r>
-        <w:rPr>
-          <w:lang w:val="en-US"/>
-        </w:rPr>
-        <w:t>iApply_CCBS_Interfaces.xlsx :</w:t>
-      </w:r>
-      <w:proofErr w:type="gramEnd"/>
-      <w:r>
-        <w:rPr>
-          <w:lang w:val="en-US"/>
-        </w:rPr>
-        <w:t xml:space="preserve"> minor beautifications</w:t>
+      <w:r>
+        <w:rPr>
+          <w:lang w:val="en-US"/>
+        </w:rPr>
+        <w:t>iApply_CCBS_Interfaces.xlsx : minor beautifications</w:t>
       </w:r>
     </w:p>
     <w:p>
@@ -160,28 +219,14 @@
         <w:rPr>
           <w:lang w:val="en-US"/>
         </w:rPr>
-        <w:t>CCBS_</w:t>
-      </w:r>
-      <w:proofErr w:type="gramStart"/>
-      <w:r>
-        <w:rPr>
-          <w:lang w:val="en-US"/>
-        </w:rPr>
-        <w:t>API.json</w:t>
+        <w:t>CCBS_API.json</w:t>
       </w:r>
       <w:proofErr w:type="spellEnd"/>
       <w:r>
         <w:rPr>
           <w:lang w:val="en-US"/>
         </w:rPr>
-        <w:t xml:space="preserve"> :</w:t>
-      </w:r>
-      <w:proofErr w:type="gramEnd"/>
-      <w:r>
-        <w:rPr>
-          <w:lang w:val="en-US"/>
-        </w:rPr>
-        <w:t xml:space="preserve"> Updated version</w:t>
+        <w:t xml:space="preserve"> : Updated version</w:t>
       </w:r>
       <w:r>
         <w:rPr>
@@ -201,7 +246,6 @@
           <w:lang w:val="en-US"/>
         </w:rPr>
       </w:pPr>
-      <w:proofErr w:type="gramStart"/>
       <w:r>
         <w:rPr>
           <w:lang w:val="en-US"/>
@@ -212,14 +256,7 @@
         <w:rPr>
           <w:lang w:val="en-US"/>
         </w:rPr>
-        <w:t xml:space="preserve"> :</w:t>
-      </w:r>
-      <w:proofErr w:type="gramEnd"/>
-      <w:r>
-        <w:rPr>
-          <w:lang w:val="en-US"/>
-        </w:rPr>
-        <w:t xml:space="preserve"> Minor corrections</w:t>
+        <w:t xml:space="preserve"> : Minor corrections</w:t>
       </w:r>
     </w:p>
     <w:p>
@@ -324,30 +361,14 @@
           <w:bCs/>
           <w:lang w:val="en-US"/>
         </w:rPr>
-        <w:t>Source.VS2022.C#.Template</w:t>
-      </w:r>
-      <w:r>
-        <w:rPr>
-          <w:b/>
-          <w:bCs/>
-          <w:lang w:val="en-US"/>
-        </w:rPr>
-        <w:t xml:space="preserve">\README.txt </w:t>
-      </w:r>
-      <w:r>
-        <w:rPr>
-          <w:lang w:val="en-US"/>
-        </w:rPr>
-        <w:t xml:space="preserve">for further information and </w:t>
-      </w:r>
-      <w:proofErr w:type="gramStart"/>
-      <w:r>
-        <w:rPr>
-          <w:lang w:val="en-US"/>
-        </w:rPr>
-        <w:t>details</w:t>
-      </w:r>
-      <w:proofErr w:type="gramEnd"/>
+        <w:t xml:space="preserve">Source.VS2022.C#.Template\README.txt </w:t>
+      </w:r>
+      <w:r>
+        <w:rPr>
+          <w:lang w:val="en-US"/>
+        </w:rPr>
+        <w:t>for further information and details</w:t>
+      </w:r>
     </w:p>
     <w:p>
       <w:pPr>
@@ -716,6 +737,119 @@
       </w:rPr>
     </w:lvl>
   </w:abstractNum>
+  <w:abstractNum w:abstractNumId="3" w15:restartNumberingAfterBreak="0">
+    <w:nsid w:val="5B9D6C84"/>
+    <w:multiLevelType w:val="hybridMultilevel"/>
+    <w:tmpl w:val="BCC451F8"/>
+    <w:lvl w:ilvl="0" w:tplc="04080001">
+      <w:start w:val="1"/>
+      <w:numFmt w:val="bullet"/>
+      <w:lvlText w:val=""/>
+      <w:lvlJc w:val="left"/>
+      <w:pPr>
+        <w:ind w:left="720" w:hanging="360"/>
+      </w:pPr>
+      <w:rPr>
+        <w:rFonts w:ascii="Symbol" w:hAnsi="Symbol" w:hint="default"/>
+      </w:rPr>
+    </w:lvl>
+    <w:lvl w:ilvl="1" w:tplc="04080003" w:tentative="1">
+      <w:start w:val="1"/>
+      <w:numFmt w:val="bullet"/>
+      <w:lvlText w:val="o"/>
+      <w:lvlJc w:val="left"/>
+      <w:pPr>
+        <w:ind w:left="1440" w:hanging="360"/>
+      </w:pPr>
+      <w:rPr>
+        <w:rFonts w:ascii="Courier New" w:hAnsi="Courier New" w:cs="Courier New" w:hint="default"/>
+      </w:rPr>
+    </w:lvl>
+    <w:lvl w:ilvl="2" w:tplc="04080005" w:tentative="1">
+      <w:start w:val="1"/>
+      <w:numFmt w:val="bullet"/>
+      <w:lvlText w:val=""/>
+      <w:lvlJc w:val="left"/>
+      <w:pPr>
+        <w:ind w:left="2160" w:hanging="360"/>
+      </w:pPr>
+      <w:rPr>
+        <w:rFonts w:ascii="Wingdings" w:hAnsi="Wingdings" w:hint="default"/>
+      </w:rPr>
+    </w:lvl>
+    <w:lvl w:ilvl="3" w:tplc="04080001" w:tentative="1">
+      <w:start w:val="1"/>
+      <w:numFmt w:val="bullet"/>
+      <w:lvlText w:val=""/>
+      <w:lvlJc w:val="left"/>
+      <w:pPr>
+        <w:ind w:left="2880" w:hanging="360"/>
+      </w:pPr>
+      <w:rPr>
+        <w:rFonts w:ascii="Symbol" w:hAnsi="Symbol" w:hint="default"/>
+      </w:rPr>
+    </w:lvl>
+    <w:lvl w:ilvl="4" w:tplc="04080003" w:tentative="1">
+      <w:start w:val="1"/>
+      <w:numFmt w:val="bullet"/>
+      <w:lvlText w:val="o"/>
+      <w:lvlJc w:val="left"/>
+      <w:pPr>
+        <w:ind w:left="3600" w:hanging="360"/>
+      </w:pPr>
+      <w:rPr>
+        <w:rFonts w:ascii="Courier New" w:hAnsi="Courier New" w:cs="Courier New" w:hint="default"/>
+      </w:rPr>
+    </w:lvl>
+    <w:lvl w:ilvl="5" w:tplc="04080005" w:tentative="1">
+      <w:start w:val="1"/>
+      <w:numFmt w:val="bullet"/>
+      <w:lvlText w:val=""/>
+      <w:lvlJc w:val="left"/>
+      <w:pPr>
+        <w:ind w:left="4320" w:hanging="360"/>
+      </w:pPr>
+      <w:rPr>
+        <w:rFonts w:ascii="Wingdings" w:hAnsi="Wingdings" w:hint="default"/>
+      </w:rPr>
+    </w:lvl>
+    <w:lvl w:ilvl="6" w:tplc="04080001" w:tentative="1">
+      <w:start w:val="1"/>
+      <w:numFmt w:val="bullet"/>
+      <w:lvlText w:val=""/>
+      <w:lvlJc w:val="left"/>
+      <w:pPr>
+        <w:ind w:left="5040" w:hanging="360"/>
+      </w:pPr>
+      <w:rPr>
+        <w:rFonts w:ascii="Symbol" w:hAnsi="Symbol" w:hint="default"/>
+      </w:rPr>
+    </w:lvl>
+    <w:lvl w:ilvl="7" w:tplc="04080003" w:tentative="1">
+      <w:start w:val="1"/>
+      <w:numFmt w:val="bullet"/>
+      <w:lvlText w:val="o"/>
+      <w:lvlJc w:val="left"/>
+      <w:pPr>
+        <w:ind w:left="5760" w:hanging="360"/>
+      </w:pPr>
+      <w:rPr>
+        <w:rFonts w:ascii="Courier New" w:hAnsi="Courier New" w:cs="Courier New" w:hint="default"/>
+      </w:rPr>
+    </w:lvl>
+    <w:lvl w:ilvl="8" w:tplc="04080005" w:tentative="1">
+      <w:start w:val="1"/>
+      <w:numFmt w:val="bullet"/>
+      <w:lvlText w:val=""/>
+      <w:lvlJc w:val="left"/>
+      <w:pPr>
+        <w:ind w:left="6480" w:hanging="360"/>
+      </w:pPr>
+      <w:rPr>
+        <w:rFonts w:ascii="Wingdings" w:hAnsi="Wingdings" w:hint="default"/>
+      </w:rPr>
+    </w:lvl>
+  </w:abstractNum>
   <w:num w:numId="1" w16cid:durableId="1214271724">
     <w:abstractNumId w:val="0"/>
   </w:num>
@@ -724,6 +858,9 @@
   </w:num>
   <w:num w:numId="3" w16cid:durableId="1420328916">
     <w:abstractNumId w:val="2"/>
+  </w:num>
+  <w:num w:numId="4" w16cid:durableId="56319394">
+    <w:abstractNumId w:val="3"/>
   </w:num>
 </w:numbering>
 </file>

</xml_diff>

<commit_message>
More comments added to the open API Specification (CCBS_API.json). Minor corrections to the excel files
</commit_message>
<xml_diff>
--- a/ReleaseNotes.docx
+++ b/ReleaseNotes.docx
@@ -24,6 +24,100 @@
         </w:rPr>
         <w:t xml:space="preserve"> NOTES</w:t>
       </w:r>
+    </w:p>
+    <w:p>
+      <w:pPr>
+        <w:rPr>
+          <w:b/>
+          <w:bCs/>
+          <w:u w:val="single"/>
+          <w:lang w:val="en-US"/>
+        </w:rPr>
+      </w:pPr>
+      <w:r>
+        <w:rPr>
+          <w:b/>
+          <w:bCs/>
+          <w:u w:val="single"/>
+          <w:lang w:val="en-US"/>
+        </w:rPr>
+        <w:t>8/2/2025</w:t>
+      </w:r>
+    </w:p>
+    <w:p>
+      <w:pPr>
+        <w:pStyle w:val="ListParagraph"/>
+        <w:numPr>
+          <w:ilvl w:val="0"/>
+          <w:numId w:val="5"/>
+        </w:numPr>
+        <w:rPr>
+          <w:lang w:val="en-US"/>
+        </w:rPr>
+      </w:pPr>
+      <w:r>
+        <w:rPr>
+          <w:lang w:val="en-US"/>
+        </w:rPr>
+        <w:t xml:space="preserve">More comments added to the </w:t>
+      </w:r>
+      <w:proofErr w:type="spellStart"/>
+      <w:r>
+        <w:rPr>
+          <w:lang w:val="en-US"/>
+        </w:rPr>
+        <w:t>OpenAPI</w:t>
+      </w:r>
+      <w:proofErr w:type="spellEnd"/>
+      <w:r>
+        <w:rPr>
+          <w:lang w:val="en-US"/>
+        </w:rPr>
+        <w:t xml:space="preserve"> Specification (</w:t>
+      </w:r>
+      <w:proofErr w:type="spellStart"/>
+      <w:r>
+        <w:rPr>
+          <w:lang w:val="en-US"/>
+        </w:rPr>
+        <w:t>CCBS_API.json</w:t>
+      </w:r>
+      <w:proofErr w:type="spellEnd"/>
+      <w:r>
+        <w:rPr>
+          <w:lang w:val="en-US"/>
+        </w:rPr>
+        <w:t>)</w:t>
+      </w:r>
+    </w:p>
+    <w:p>
+      <w:pPr>
+        <w:pStyle w:val="ListParagraph"/>
+        <w:numPr>
+          <w:ilvl w:val="0"/>
+          <w:numId w:val="5"/>
+        </w:numPr>
+        <w:rPr>
+          <w:lang w:val="en-US"/>
+        </w:rPr>
+      </w:pPr>
+      <w:r>
+        <w:rPr>
+          <w:lang w:val="en-US"/>
+        </w:rPr>
+        <w:t>Few minor corrections to the excel files.</w:t>
+      </w:r>
+    </w:p>
+    <w:p>
+      <w:pPr>
+        <w:jc w:val="center"/>
+        <w:rPr>
+          <w:b/>
+          <w:bCs/>
+          <w:u w:val="single"/>
+          <w:lang w:val="en-US"/>
+        </w:rPr>
+      </w:pPr>
     </w:p>
     <w:p>
       <w:pPr>
@@ -248,12 +342,14 @@
           <w:lang w:val="en-US"/>
         </w:rPr>
       </w:pPr>
+      <w:proofErr w:type="spellStart"/>
       <w:r>
         <w:rPr>
           <w:lang w:val="en-US"/>
         </w:rPr>
         <w:t>CCBS_API.json</w:t>
       </w:r>
+      <w:proofErr w:type="spellEnd"/>
       <w:r>
         <w:rPr>
           <w:lang w:val="en-US"/>
@@ -332,7 +428,21 @@
         <w:rPr>
           <w:lang w:val="en-US"/>
         </w:rPr>
-        <w:t xml:space="preserve">CCBS.docx: Add the paragraph “Recommended OpenAPI Tools” </w:t>
+        <w:t xml:space="preserve">CCBS.docx: Add the paragraph “Recommended </w:t>
+      </w:r>
+      <w:proofErr w:type="spellStart"/>
+      <w:r>
+        <w:rPr>
+          <w:lang w:val="en-US"/>
+        </w:rPr>
+        <w:t>OpenAPI</w:t>
+      </w:r>
+      <w:proofErr w:type="spellEnd"/>
+      <w:r>
+        <w:rPr>
+          <w:lang w:val="en-US"/>
+        </w:rPr>
+        <w:t xml:space="preserve"> Tools” </w:t>
       </w:r>
     </w:p>
     <w:p>
@@ -530,6 +640,119 @@
     </w:lvl>
   </w:abstractNum>
   <w:abstractNum w:abstractNumId="1" w15:restartNumberingAfterBreak="0">
+    <w:nsid w:val="3A20200B"/>
+    <w:multiLevelType w:val="hybridMultilevel"/>
+    <w:tmpl w:val="E5AA3F5C"/>
+    <w:lvl w:ilvl="0" w:tplc="04080001">
+      <w:start w:val="1"/>
+      <w:numFmt w:val="bullet"/>
+      <w:lvlText w:val=""/>
+      <w:lvlJc w:val="left"/>
+      <w:pPr>
+        <w:ind w:left="720" w:hanging="360"/>
+      </w:pPr>
+      <w:rPr>
+        <w:rFonts w:ascii="Symbol" w:hAnsi="Symbol" w:hint="default"/>
+      </w:rPr>
+    </w:lvl>
+    <w:lvl w:ilvl="1" w:tplc="04080003" w:tentative="1">
+      <w:start w:val="1"/>
+      <w:numFmt w:val="bullet"/>
+      <w:lvlText w:val="o"/>
+      <w:lvlJc w:val="left"/>
+      <w:pPr>
+        <w:ind w:left="1440" w:hanging="360"/>
+      </w:pPr>
+      <w:rPr>
+        <w:rFonts w:ascii="Courier New" w:hAnsi="Courier New" w:cs="Courier New" w:hint="default"/>
+      </w:rPr>
+    </w:lvl>
+    <w:lvl w:ilvl="2" w:tplc="04080005" w:tentative="1">
+      <w:start w:val="1"/>
+      <w:numFmt w:val="bullet"/>
+      <w:lvlText w:val=""/>
+      <w:lvlJc w:val="left"/>
+      <w:pPr>
+        <w:ind w:left="2160" w:hanging="360"/>
+      </w:pPr>
+      <w:rPr>
+        <w:rFonts w:ascii="Wingdings" w:hAnsi="Wingdings" w:hint="default"/>
+      </w:rPr>
+    </w:lvl>
+    <w:lvl w:ilvl="3" w:tplc="04080001" w:tentative="1">
+      <w:start w:val="1"/>
+      <w:numFmt w:val="bullet"/>
+      <w:lvlText w:val=""/>
+      <w:lvlJc w:val="left"/>
+      <w:pPr>
+        <w:ind w:left="2880" w:hanging="360"/>
+      </w:pPr>
+      <w:rPr>
+        <w:rFonts w:ascii="Symbol" w:hAnsi="Symbol" w:hint="default"/>
+      </w:rPr>
+    </w:lvl>
+    <w:lvl w:ilvl="4" w:tplc="04080003" w:tentative="1">
+      <w:start w:val="1"/>
+      <w:numFmt w:val="bullet"/>
+      <w:lvlText w:val="o"/>
+      <w:lvlJc w:val="left"/>
+      <w:pPr>
+        <w:ind w:left="3600" w:hanging="360"/>
+      </w:pPr>
+      <w:rPr>
+        <w:rFonts w:ascii="Courier New" w:hAnsi="Courier New" w:cs="Courier New" w:hint="default"/>
+      </w:rPr>
+    </w:lvl>
+    <w:lvl w:ilvl="5" w:tplc="04080005" w:tentative="1">
+      <w:start w:val="1"/>
+      <w:numFmt w:val="bullet"/>
+      <w:lvlText w:val=""/>
+      <w:lvlJc w:val="left"/>
+      <w:pPr>
+        <w:ind w:left="4320" w:hanging="360"/>
+      </w:pPr>
+      <w:rPr>
+        <w:rFonts w:ascii="Wingdings" w:hAnsi="Wingdings" w:hint="default"/>
+      </w:rPr>
+    </w:lvl>
+    <w:lvl w:ilvl="6" w:tplc="04080001" w:tentative="1">
+      <w:start w:val="1"/>
+      <w:numFmt w:val="bullet"/>
+      <w:lvlText w:val=""/>
+      <w:lvlJc w:val="left"/>
+      <w:pPr>
+        <w:ind w:left="5040" w:hanging="360"/>
+      </w:pPr>
+      <w:rPr>
+        <w:rFonts w:ascii="Symbol" w:hAnsi="Symbol" w:hint="default"/>
+      </w:rPr>
+    </w:lvl>
+    <w:lvl w:ilvl="7" w:tplc="04080003" w:tentative="1">
+      <w:start w:val="1"/>
+      <w:numFmt w:val="bullet"/>
+      <w:lvlText w:val="o"/>
+      <w:lvlJc w:val="left"/>
+      <w:pPr>
+        <w:ind w:left="5760" w:hanging="360"/>
+      </w:pPr>
+      <w:rPr>
+        <w:rFonts w:ascii="Courier New" w:hAnsi="Courier New" w:cs="Courier New" w:hint="default"/>
+      </w:rPr>
+    </w:lvl>
+    <w:lvl w:ilvl="8" w:tplc="04080005" w:tentative="1">
+      <w:start w:val="1"/>
+      <w:numFmt w:val="bullet"/>
+      <w:lvlText w:val=""/>
+      <w:lvlJc w:val="left"/>
+      <w:pPr>
+        <w:ind w:left="6480" w:hanging="360"/>
+      </w:pPr>
+      <w:rPr>
+        <w:rFonts w:ascii="Wingdings" w:hAnsi="Wingdings" w:hint="default"/>
+      </w:rPr>
+    </w:lvl>
+  </w:abstractNum>
+  <w:abstractNum w:abstractNumId="2" w15:restartNumberingAfterBreak="0">
     <w:nsid w:val="3D047DD2"/>
     <w:multiLevelType w:val="hybridMultilevel"/>
     <w:tmpl w:val="72EE8088"/>
@@ -642,7 +865,7 @@
       </w:rPr>
     </w:lvl>
   </w:abstractNum>
-  <w:abstractNum w:abstractNumId="2" w15:restartNumberingAfterBreak="0">
+  <w:abstractNum w:abstractNumId="3" w15:restartNumberingAfterBreak="0">
     <w:nsid w:val="46C52D91"/>
     <w:multiLevelType w:val="hybridMultilevel"/>
     <w:tmpl w:val="6A20D872"/>
@@ -755,7 +978,7 @@
       </w:rPr>
     </w:lvl>
   </w:abstractNum>
-  <w:abstractNum w:abstractNumId="3" w15:restartNumberingAfterBreak="0">
+  <w:abstractNum w:abstractNumId="4" w15:restartNumberingAfterBreak="0">
     <w:nsid w:val="5B9D6C84"/>
     <w:multiLevelType w:val="hybridMultilevel"/>
     <w:tmpl w:val="BCC451F8"/>
@@ -872,13 +1095,16 @@
     <w:abstractNumId w:val="0"/>
   </w:num>
   <w:num w:numId="2" w16cid:durableId="2031253423">
-    <w:abstractNumId w:val="1"/>
+    <w:abstractNumId w:val="2"/>
   </w:num>
   <w:num w:numId="3" w16cid:durableId="1420328916">
-    <w:abstractNumId w:val="2"/>
+    <w:abstractNumId w:val="3"/>
   </w:num>
   <w:num w:numId="4" w16cid:durableId="56319394">
-    <w:abstractNumId w:val="3"/>
+    <w:abstractNumId w:val="4"/>
+  </w:num>
+  <w:num w:numId="5" w16cid:durableId="973412357">
+    <w:abstractNumId w:val="1"/>
   </w:num>
 </w:numbering>
 </file>

</xml_diff>

<commit_message>
1/8/2024 Changes (Template Appl, List of APIs)
</commit_message>
<xml_diff>
--- a/ReleaseNotes.docx
+++ b/ReleaseNotes.docx
@@ -31,6 +31,144 @@
           <w:b/>
           <w:bCs/>
           <w:u w:val="single"/>
+        </w:rPr>
+      </w:pPr>
+      <w:r>
+        <w:rPr>
+          <w:b/>
+          <w:bCs/>
+          <w:u w:val="single"/>
+        </w:rPr>
+        <w:t>1/8/2024</w:t>
+      </w:r>
+    </w:p>
+    <w:p>
+      <w:pPr>
+        <w:pStyle w:val="ListParagraph"/>
+        <w:numPr>
+          <w:ilvl w:val="0"/>
+          <w:numId w:val="7"/>
+        </w:numPr>
+        <w:rPr>
+          <w:b/>
+          <w:bCs/>
+          <w:u w:val="single"/>
+          <w:lang w:val="en-US"/>
+        </w:rPr>
+      </w:pPr>
+      <w:r>
+        <w:rPr>
+          <w:lang w:val="en-US"/>
+        </w:rPr>
+        <w:t>New modernized, refactored, and restructured template project</w:t>
+      </w:r>
+    </w:p>
+    <w:p>
+      <w:pPr>
+        <w:pStyle w:val="ListParagraph"/>
+        <w:numPr>
+          <w:ilvl w:val="0"/>
+          <w:numId w:val="7"/>
+        </w:numPr>
+        <w:rPr>
+          <w:b/>
+          <w:bCs/>
+          <w:u w:val="single"/>
+          <w:lang w:val="en-US"/>
+        </w:rPr>
+      </w:pPr>
+      <w:r>
+        <w:rPr>
+          <w:lang w:val="en-US"/>
+        </w:rPr>
+        <w:t xml:space="preserve">Updated API Calls in workbook: </w:t>
+      </w:r>
+      <w:r>
+        <w:rPr>
+          <w:lang w:val="en-US"/>
+        </w:rPr>
+        <w:t>iApply_CCBS_Interfaces.xlsx</w:t>
+      </w:r>
+    </w:p>
+    <w:p>
+      <w:pPr>
+        <w:pStyle w:val="ListParagraph"/>
+        <w:numPr>
+          <w:ilvl w:val="1"/>
+          <w:numId w:val="7"/>
+        </w:numPr>
+        <w:rPr>
+          <w:b/>
+          <w:bCs/>
+          <w:u w:val="single"/>
+          <w:lang w:val="en-US"/>
+        </w:rPr>
+      </w:pPr>
+      <w:r>
+        <w:rPr>
+          <w:lang w:val="en-US"/>
+        </w:rPr>
+        <w:t xml:space="preserve">New Column Added: Last Mod. Containing the date of latest modification of the specific API call. If it is empty, there is any modification. </w:t>
+      </w:r>
+    </w:p>
+    <w:p>
+      <w:pPr>
+        <w:pStyle w:val="ListParagraph"/>
+        <w:numPr>
+          <w:ilvl w:val="1"/>
+          <w:numId w:val="7"/>
+        </w:numPr>
+        <w:rPr>
+          <w:b/>
+          <w:bCs/>
+          <w:u w:val="single"/>
+          <w:lang w:val="en-US"/>
+        </w:rPr>
+      </w:pPr>
+      <w:r>
+        <w:rPr>
+          <w:lang w:val="en-US"/>
+        </w:rPr>
+        <w:t>New Color category: Blue. Stands for extensions that are supported by the CCCBS subsystem.</w:t>
+      </w:r>
+    </w:p>
+    <w:p>
+      <w:pPr>
+        <w:pStyle w:val="ListParagraph"/>
+        <w:numPr>
+          <w:ilvl w:val="1"/>
+          <w:numId w:val="7"/>
+        </w:numPr>
+        <w:rPr>
+          <w:b/>
+          <w:bCs/>
+          <w:u w:val="single"/>
+          <w:lang w:val="en-US"/>
+        </w:rPr>
+      </w:pPr>
+      <w:r>
+        <w:rPr>
+          <w:lang w:val="en-US"/>
+        </w:rPr>
+        <w:t xml:space="preserve"> </w:t>
+      </w:r>
+    </w:p>
+    <w:p>
+      <w:pPr>
+        <w:rPr>
+          <w:b/>
+          <w:bCs/>
+          <w:u w:val="single"/>
+          <w:lang w:val="en-US"/>
+        </w:rPr>
+      </w:pPr>
+    </w:p>
+    <w:p>
+      <w:pPr>
+        <w:rPr>
+          <w:b/>
+          <w:bCs/>
+          <w:u w:val="single"/>
           <w:lang w:val="en-US"/>
         </w:rPr>
       </w:pPr>
@@ -99,13 +237,7 @@
         <w:rPr>
           <w:lang w:val="en-US"/>
         </w:rPr>
-        <w:t>iApply_CCBS_Interfaces</w:t>
-      </w:r>
-      <w:r>
-        <w:rPr>
-          <w:lang w:val="en-US"/>
-        </w:rPr>
-        <w:t>.xlsx file</w:t>
+        <w:t>iApply_CCBS_Interfaces.xlsx file</w:t>
       </w:r>
       <w:r>
         <w:rPr>
@@ -483,8 +615,16 @@
         <w:rPr>
           <w:lang w:val="en-US"/>
         </w:rPr>
-        <w:t>File added: iApplyVersion.txt</w:t>
-      </w:r>
+        <w:t xml:space="preserve">File added: </w:t>
+      </w:r>
+      <w:proofErr w:type="gramStart"/>
+      <w:r>
+        <w:rPr>
+          <w:lang w:val="en-US"/>
+        </w:rPr>
+        <w:t>iApplyVersion.txt</w:t>
+      </w:r>
+      <w:proofErr w:type="gramEnd"/>
     </w:p>
     <w:p>
       <w:pPr>
@@ -550,7 +690,21 @@
         <w:rPr>
           <w:lang w:val="en-US"/>
         </w:rPr>
-        <w:t xml:space="preserve">Template project light restructuring </w:t>
+        <w:t xml:space="preserve">Template project light </w:t>
+      </w:r>
+      <w:proofErr w:type="gramStart"/>
+      <w:r>
+        <w:rPr>
+          <w:lang w:val="en-US"/>
+        </w:rPr>
+        <w:t>restructuring</w:t>
+      </w:r>
+      <w:proofErr w:type="gramEnd"/>
+      <w:r>
+        <w:rPr>
+          <w:lang w:val="en-US"/>
+        </w:rPr>
+        <w:t xml:space="preserve"> </w:t>
       </w:r>
     </w:p>
     <w:p>
@@ -613,7 +767,13 @@
         <w:rPr>
           <w:lang w:val="en-US"/>
         </w:rPr>
-        <w:t>for further information and details</w:t>
+        <w:t xml:space="preserve">for further information and </w:t>
+      </w:r>
+      <w:r>
+        <w:rPr>
+          <w:lang w:val="en-US"/>
+        </w:rPr>
+        <w:t>details.</w:t>
       </w:r>
     </w:p>
     <w:p>
@@ -763,7 +923,21 @@
         <w:rPr>
           <w:lang w:val="en-US"/>
         </w:rPr>
-        <w:t xml:space="preserve">New folder: Source.VS2022.C#.Template with a template application for API implementation. </w:t>
+        <w:t>New folder: Source.VS</w:t>
+      </w:r>
+      <w:proofErr w:type="gramStart"/>
+      <w:r>
+        <w:rPr>
+          <w:lang w:val="en-US"/>
+        </w:rPr>
+        <w:t>2022.C#.Template</w:t>
+      </w:r>
+      <w:proofErr w:type="gramEnd"/>
+      <w:r>
+        <w:rPr>
+          <w:lang w:val="en-US"/>
+        </w:rPr>
+        <w:t xml:space="preserve"> with a template application for API implementation. </w:t>
       </w:r>
     </w:p>
     <w:p>
@@ -777,11 +951,19 @@
           <w:lang w:val="en-US"/>
         </w:rPr>
       </w:pPr>
-      <w:r>
-        <w:rPr>
-          <w:lang w:val="en-US"/>
-        </w:rPr>
-        <w:t>iApply_CCBS_Interfaces.xlsx : minor beautifications</w:t>
+      <w:proofErr w:type="gramStart"/>
+      <w:r>
+        <w:rPr>
+          <w:lang w:val="en-US"/>
+        </w:rPr>
+        <w:t>iApply_CCBS_Interfaces.xlsx :</w:t>
+      </w:r>
+      <w:proofErr w:type="gramEnd"/>
+      <w:r>
+        <w:rPr>
+          <w:lang w:val="en-US"/>
+        </w:rPr>
+        <w:t xml:space="preserve"> minor beautifications</w:t>
       </w:r>
     </w:p>
     <w:p>
@@ -800,14 +982,28 @@
         <w:rPr>
           <w:lang w:val="en-US"/>
         </w:rPr>
-        <w:t>CCBS_API.json</w:t>
+        <w:t>CCBS_</w:t>
+      </w:r>
+      <w:proofErr w:type="gramStart"/>
+      <w:r>
+        <w:rPr>
+          <w:lang w:val="en-US"/>
+        </w:rPr>
+        <w:t>API.json</w:t>
       </w:r>
       <w:proofErr w:type="spellEnd"/>
       <w:r>
         <w:rPr>
           <w:lang w:val="en-US"/>
         </w:rPr>
-        <w:t xml:space="preserve"> : Updated version</w:t>
+        <w:t xml:space="preserve"> :</w:t>
+      </w:r>
+      <w:proofErr w:type="gramEnd"/>
+      <w:r>
+        <w:rPr>
+          <w:lang w:val="en-US"/>
+        </w:rPr>
+        <w:t xml:space="preserve"> Updated version</w:t>
       </w:r>
       <w:r>
         <w:rPr>
@@ -827,6 +1023,7 @@
           <w:lang w:val="en-US"/>
         </w:rPr>
       </w:pPr>
+      <w:proofErr w:type="gramStart"/>
       <w:r>
         <w:rPr>
           <w:lang w:val="en-US"/>
@@ -837,7 +1034,14 @@
         <w:rPr>
           <w:lang w:val="en-US"/>
         </w:rPr>
-        <w:t xml:space="preserve"> : Minor corrections</w:t>
+        <w:t xml:space="preserve"> :</w:t>
+      </w:r>
+      <w:proofErr w:type="gramEnd"/>
+      <w:r>
+        <w:rPr>
+          <w:lang w:val="en-US"/>
+        </w:rPr>
+        <w:t xml:space="preserve"> Minor corrections</w:t>
       </w:r>
     </w:p>
     <w:p>
@@ -1444,6 +1648,119 @@
     <w:nsid w:val="5EC60A7B"/>
     <w:multiLevelType w:val="hybridMultilevel"/>
     <w:tmpl w:val="A23C87D2"/>
+    <w:lvl w:ilvl="0" w:tplc="04080001">
+      <w:start w:val="1"/>
+      <w:numFmt w:val="bullet"/>
+      <w:lvlText w:val=""/>
+      <w:lvlJc w:val="left"/>
+      <w:pPr>
+        <w:ind w:left="720" w:hanging="360"/>
+      </w:pPr>
+      <w:rPr>
+        <w:rFonts w:ascii="Symbol" w:hAnsi="Symbol" w:hint="default"/>
+      </w:rPr>
+    </w:lvl>
+    <w:lvl w:ilvl="1" w:tplc="04080003">
+      <w:start w:val="1"/>
+      <w:numFmt w:val="bullet"/>
+      <w:lvlText w:val="o"/>
+      <w:lvlJc w:val="left"/>
+      <w:pPr>
+        <w:ind w:left="1440" w:hanging="360"/>
+      </w:pPr>
+      <w:rPr>
+        <w:rFonts w:ascii="Courier New" w:hAnsi="Courier New" w:cs="Courier New" w:hint="default"/>
+      </w:rPr>
+    </w:lvl>
+    <w:lvl w:ilvl="2" w:tplc="04080005" w:tentative="1">
+      <w:start w:val="1"/>
+      <w:numFmt w:val="bullet"/>
+      <w:lvlText w:val=""/>
+      <w:lvlJc w:val="left"/>
+      <w:pPr>
+        <w:ind w:left="2160" w:hanging="360"/>
+      </w:pPr>
+      <w:rPr>
+        <w:rFonts w:ascii="Wingdings" w:hAnsi="Wingdings" w:hint="default"/>
+      </w:rPr>
+    </w:lvl>
+    <w:lvl w:ilvl="3" w:tplc="04080001" w:tentative="1">
+      <w:start w:val="1"/>
+      <w:numFmt w:val="bullet"/>
+      <w:lvlText w:val=""/>
+      <w:lvlJc w:val="left"/>
+      <w:pPr>
+        <w:ind w:left="2880" w:hanging="360"/>
+      </w:pPr>
+      <w:rPr>
+        <w:rFonts w:ascii="Symbol" w:hAnsi="Symbol" w:hint="default"/>
+      </w:rPr>
+    </w:lvl>
+    <w:lvl w:ilvl="4" w:tplc="04080003" w:tentative="1">
+      <w:start w:val="1"/>
+      <w:numFmt w:val="bullet"/>
+      <w:lvlText w:val="o"/>
+      <w:lvlJc w:val="left"/>
+      <w:pPr>
+        <w:ind w:left="3600" w:hanging="360"/>
+      </w:pPr>
+      <w:rPr>
+        <w:rFonts w:ascii="Courier New" w:hAnsi="Courier New" w:cs="Courier New" w:hint="default"/>
+      </w:rPr>
+    </w:lvl>
+    <w:lvl w:ilvl="5" w:tplc="04080005" w:tentative="1">
+      <w:start w:val="1"/>
+      <w:numFmt w:val="bullet"/>
+      <w:lvlText w:val=""/>
+      <w:lvlJc w:val="left"/>
+      <w:pPr>
+        <w:ind w:left="4320" w:hanging="360"/>
+      </w:pPr>
+      <w:rPr>
+        <w:rFonts w:ascii="Wingdings" w:hAnsi="Wingdings" w:hint="default"/>
+      </w:rPr>
+    </w:lvl>
+    <w:lvl w:ilvl="6" w:tplc="04080001" w:tentative="1">
+      <w:start w:val="1"/>
+      <w:numFmt w:val="bullet"/>
+      <w:lvlText w:val=""/>
+      <w:lvlJc w:val="left"/>
+      <w:pPr>
+        <w:ind w:left="5040" w:hanging="360"/>
+      </w:pPr>
+      <w:rPr>
+        <w:rFonts w:ascii="Symbol" w:hAnsi="Symbol" w:hint="default"/>
+      </w:rPr>
+    </w:lvl>
+    <w:lvl w:ilvl="7" w:tplc="04080003" w:tentative="1">
+      <w:start w:val="1"/>
+      <w:numFmt w:val="bullet"/>
+      <w:lvlText w:val="o"/>
+      <w:lvlJc w:val="left"/>
+      <w:pPr>
+        <w:ind w:left="5760" w:hanging="360"/>
+      </w:pPr>
+      <w:rPr>
+        <w:rFonts w:ascii="Courier New" w:hAnsi="Courier New" w:cs="Courier New" w:hint="default"/>
+      </w:rPr>
+    </w:lvl>
+    <w:lvl w:ilvl="8" w:tplc="04080005" w:tentative="1">
+      <w:start w:val="1"/>
+      <w:numFmt w:val="bullet"/>
+      <w:lvlText w:val=""/>
+      <w:lvlJc w:val="left"/>
+      <w:pPr>
+        <w:ind w:left="6480" w:hanging="360"/>
+      </w:pPr>
+      <w:rPr>
+        <w:rFonts w:ascii="Wingdings" w:hAnsi="Wingdings" w:hint="default"/>
+      </w:rPr>
+    </w:lvl>
+  </w:abstractNum>
+  <w:abstractNum w:abstractNumId="6" w15:restartNumberingAfterBreak="0">
+    <w:nsid w:val="5F9F30F7"/>
+    <w:multiLevelType w:val="hybridMultilevel"/>
+    <w:tmpl w:val="4B6E4A6A"/>
     <w:lvl w:ilvl="0" w:tplc="04080001">
       <w:start w:val="1"/>
       <w:numFmt w:val="bullet"/>
@@ -1570,6 +1887,9 @@
   </w:num>
   <w:num w:numId="6" w16cid:durableId="1190874115">
     <w:abstractNumId w:val="5"/>
+  </w:num>
+  <w:num w:numId="7" w16cid:durableId="130639784">
+    <w:abstractNumId w:val="6"/>
   </w:num>
 </w:numbering>
 </file>

</xml_diff>

<commit_message>
Cumulative update of 25 Apr 2025 (see rel. notes)
</commit_message>
<xml_diff>
--- a/ReleaseNotes.docx
+++ b/ReleaseNotes.docx
@@ -1,29 +1,418 @@
 
 <file path=word/document.xml><?xml version="1.0" encoding="utf-8"?>
-<w:document xmlns:wpc="http://schemas.microsoft.com/office/word/2010/wordprocessingCanvas" xmlns:cx="http://schemas.microsoft.com/office/drawing/2014/chartex" xmlns:cx1="http://schemas.microsoft.com/office/drawing/2015/9/8/chartex" xmlns:cx2="http://schemas.microsoft.com/office/drawing/2015/10/21/chartex" xmlns:cx3="http://schemas.microsoft.com/office/drawing/2016/5/9/chartex" xmlns:cx4="http://schemas.microsoft.com/office/drawing/2016/5/10/chartex" xmlns:cx5="http://schemas.microsoft.com/office/drawing/2016/5/11/chartex" xmlns:cx6="http://schemas.microsoft.com/office/drawing/2016/5/12/chartex" xmlns:cx7="http://schemas.microsoft.com/office/drawing/2016/5/13/chartex" xmlns:cx8="http://schemas.microsoft.com/office/drawing/2016/5/14/chartex" xmlns:mc="http://schemas.openxmlformats.org/markup-compatibility/2006" xmlns:aink="http://schemas.microsoft.com/office/drawing/2016/ink" xmlns:am3d="http://schemas.microsoft.com/office/drawing/2017/model3d" xmlns:o="urn:schemas-microsoft-com:office:office" xmlns:oel="http://schemas.microsoft.com/office/2019/extlst" xmlns:r="http://schemas.openxmlformats.org/officeDocument/2006/relationships" xmlns:m="http://schemas.openxmlformats.org/officeDocument/2006/math" xmlns:v="urn:schemas-microsoft-com:vml" xmlns:wp14="http://schemas.microsoft.com/office/word/2010/wordprocessingDrawing" xmlns:wp="http://schemas.openxmlformats.org/drawingml/2006/wordprocessingDrawing" xmlns:w10="urn:schemas-microsoft-com:office:word" xmlns:w="http://schemas.openxmlformats.org/wordprocessingml/2006/main" xmlns:w14="http://schemas.microsoft.com/office/word/2010/wordml" xmlns:w15="http://schemas.microsoft.com/office/word/2012/wordml" xmlns:w16cex="http://schemas.microsoft.com/office/word/2018/wordml/cex" xmlns:w16cid="http://schemas.microsoft.com/office/word/2016/wordml/cid" xmlns:w16="http://schemas.microsoft.com/office/word/2018/wordml" xmlns:w16du="http://schemas.microsoft.com/office/word/2023/wordml/word16du" xmlns:w16sdtdh="http://schemas.microsoft.com/office/word/2020/wordml/sdtdatahash" xmlns:w16se="http://schemas.microsoft.com/office/word/2015/wordml/symex" xmlns:wpg="http://schemas.microsoft.com/office/word/2010/wordprocessingGroup" xmlns:wpi="http://schemas.microsoft.com/office/word/2010/wordprocessingInk" xmlns:wne="http://schemas.microsoft.com/office/word/2006/wordml" xmlns:wps="http://schemas.microsoft.com/office/word/2010/wordprocessingShape" mc:Ignorable="w14 w15 w16se w16cid w16 w16cex w16sdtdh w16du wp14">
+<w:document xmlns:wpc="http://schemas.microsoft.com/office/word/2010/wordprocessingCanvas" xmlns:cx="http://schemas.microsoft.com/office/drawing/2014/chartex" xmlns:cx1="http://schemas.microsoft.com/office/drawing/2015/9/8/chartex" xmlns:cx2="http://schemas.microsoft.com/office/drawing/2015/10/21/chartex" xmlns:cx3="http://schemas.microsoft.com/office/drawing/2016/5/9/chartex" xmlns:cx4="http://schemas.microsoft.com/office/drawing/2016/5/10/chartex" xmlns:cx5="http://schemas.microsoft.com/office/drawing/2016/5/11/chartex" xmlns:cx6="http://schemas.microsoft.com/office/drawing/2016/5/12/chartex" xmlns:cx7="http://schemas.microsoft.com/office/drawing/2016/5/13/chartex" xmlns:cx8="http://schemas.microsoft.com/office/drawing/2016/5/14/chartex" xmlns:mc="http://schemas.openxmlformats.org/markup-compatibility/2006" xmlns:aink="http://schemas.microsoft.com/office/drawing/2016/ink" xmlns:am3d="http://schemas.microsoft.com/office/drawing/2017/model3d" xmlns:o="urn:schemas-microsoft-com:office:office" xmlns:oel="http://schemas.microsoft.com/office/2019/extlst" xmlns:r="http://schemas.openxmlformats.org/officeDocument/2006/relationships" xmlns:m="http://schemas.openxmlformats.org/officeDocument/2006/math" xmlns:v="urn:schemas-microsoft-com:vml" xmlns:wp14="http://schemas.microsoft.com/office/word/2010/wordprocessingDrawing" xmlns:wp="http://schemas.openxmlformats.org/drawingml/2006/wordprocessingDrawing" xmlns:w10="urn:schemas-microsoft-com:office:word" xmlns:w="http://schemas.openxmlformats.org/wordprocessingml/2006/main" xmlns:w14="http://schemas.microsoft.com/office/word/2010/wordml" xmlns:w15="http://schemas.microsoft.com/office/word/2012/wordml" xmlns:w16cex="http://schemas.microsoft.com/office/word/2018/wordml/cex" xmlns:w16cid="http://schemas.microsoft.com/office/word/2016/wordml/cid" xmlns:w16="http://schemas.microsoft.com/office/word/2018/wordml" xmlns:w16du="http://schemas.microsoft.com/office/word/2023/wordml/word16du" xmlns:w16sdtdh="http://schemas.microsoft.com/office/word/2020/wordml/sdtdatahash" xmlns:w16sdtfl="http://schemas.microsoft.com/office/word/2024/wordml/sdtformatlock" xmlns:w16se="http://schemas.microsoft.com/office/word/2015/wordml/symex" xmlns:wpg="http://schemas.microsoft.com/office/word/2010/wordprocessingGroup" xmlns:wpi="http://schemas.microsoft.com/office/word/2010/wordprocessingInk" xmlns:wne="http://schemas.microsoft.com/office/word/2006/wordml" xmlns:wps="http://schemas.microsoft.com/office/word/2010/wordprocessingShape" mc:Ignorable="w14 w15 w16se w16cid w16 w16cex w16sdtdh w16sdtfl w16du wp14">
   <w:body>
     <w:p>
       <w:pPr>
         <w:jc w:val="center"/>
         <w:rPr>
-          <w:u w:val="single"/>
-          <w:lang w:val="en-US"/>
-        </w:rPr>
-      </w:pPr>
-      <w:r>
-        <w:rPr>
-          <w:u w:val="single"/>
-          <w:lang w:val="en-US"/>
-        </w:rPr>
-        <w:t>RELEASE</w:t>
-      </w:r>
-      <w:r>
-        <w:rPr>
-          <w:u w:val="single"/>
-          <w:lang w:val="en-US"/>
-        </w:rPr>
-        <w:t xml:space="preserve"> NOTES</w:t>
-      </w:r>
+          <w:b/>
+          <w:bCs/>
+          <w:sz w:val="24"/>
+          <w:szCs w:val="24"/>
+          <w:u w:val="single"/>
+          <w:lang w:val="en-US"/>
+        </w:rPr>
+      </w:pPr>
+      <w:r>
+        <w:rPr>
+          <w:b/>
+          <w:bCs/>
+          <w:sz w:val="24"/>
+          <w:szCs w:val="24"/>
+          <w:u w:val="single"/>
+          <w:lang w:val="en-US"/>
+        </w:rPr>
+        <w:t>RELEASE NOTES</w:t>
+      </w:r>
+    </w:p>
+    <w:p>
+      <w:pPr>
+        <w:rPr>
+          <w:b/>
+          <w:bCs/>
+          <w:u w:val="single"/>
+          <w:lang w:val="en-US"/>
+        </w:rPr>
+      </w:pPr>
+      <w:r>
+        <w:rPr>
+          <w:b/>
+          <w:bCs/>
+          <w:u w:val="single"/>
+          <w:lang w:val="en-US"/>
+        </w:rPr>
+        <w:t>25</w:t>
+      </w:r>
+      <w:r>
+        <w:rPr>
+          <w:b/>
+          <w:bCs/>
+          <w:u w:val="single"/>
+        </w:rPr>
+        <w:t>/</w:t>
+      </w:r>
+      <w:r>
+        <w:rPr>
+          <w:b/>
+          <w:bCs/>
+          <w:u w:val="single"/>
+          <w:lang w:val="en-US"/>
+        </w:rPr>
+        <w:t>4</w:t>
+      </w:r>
+      <w:r>
+        <w:rPr>
+          <w:b/>
+          <w:bCs/>
+          <w:u w:val="single"/>
+        </w:rPr>
+        <w:t>/202</w:t>
+      </w:r>
+      <w:r>
+        <w:rPr>
+          <w:b/>
+          <w:bCs/>
+          <w:u w:val="single"/>
+          <w:lang w:val="en-US"/>
+        </w:rPr>
+        <w:t>5</w:t>
+      </w:r>
+    </w:p>
+    <w:p>
+      <w:pPr>
+        <w:pStyle w:val="ListParagraph"/>
+        <w:numPr>
+          <w:ilvl w:val="0"/>
+          <w:numId w:val="9"/>
+        </w:numPr>
+        <w:rPr>
+          <w:u w:val="single"/>
+          <w:lang w:val="en-US"/>
+        </w:rPr>
+      </w:pPr>
+      <w:r>
+        <w:rPr>
+          <w:lang w:val="en-US"/>
+        </w:rPr>
+        <w:t xml:space="preserve">Updated </w:t>
+      </w:r>
+      <w:r>
+        <w:rPr>
+          <w:lang w:val="en-US"/>
+        </w:rPr>
+        <w:t xml:space="preserve">template application (folder: </w:t>
+      </w:r>
+      <w:r>
+        <w:rPr>
+          <w:lang w:val="en-US"/>
+        </w:rPr>
+        <w:t>Source.VS2022.C#.Template</w:t>
+      </w:r>
+      <w:r>
+        <w:rPr>
+          <w:lang w:val="en-US"/>
+        </w:rPr>
+        <w:t>), new structure, updated code files</w:t>
+      </w:r>
+    </w:p>
+    <w:p>
+      <w:pPr>
+        <w:pStyle w:val="ListParagraph"/>
+        <w:numPr>
+          <w:ilvl w:val="0"/>
+          <w:numId w:val="9"/>
+        </w:numPr>
+        <w:rPr>
+          <w:u w:val="single"/>
+          <w:lang w:val="en-US"/>
+        </w:rPr>
+      </w:pPr>
+      <w:r>
+        <w:rPr>
+          <w:lang w:val="en-US"/>
+        </w:rPr>
+        <w:t xml:space="preserve">Updated </w:t>
+      </w:r>
+      <w:r>
+        <w:rPr>
+          <w:lang w:val="en-US"/>
+        </w:rPr>
+        <w:t>CCBS_API.json</w:t>
+      </w:r>
+      <w:r>
+        <w:rPr>
+          <w:lang w:val="en-US"/>
+        </w:rPr>
+        <w:t>, to incorporate the mechanism of EXTENTIONS and ADDTIONS (new nullable fields to all requests and responses) . Addition of a few comments.</w:t>
+      </w:r>
+    </w:p>
+    <w:p>
+      <w:pPr>
+        <w:pStyle w:val="ListParagraph"/>
+        <w:numPr>
+          <w:ilvl w:val="0"/>
+          <w:numId w:val="9"/>
+        </w:numPr>
+        <w:rPr>
+          <w:u w:val="single"/>
+          <w:lang w:val="en-US"/>
+        </w:rPr>
+      </w:pPr>
+      <w:r>
+        <w:rPr>
+          <w:lang w:val="en-US"/>
+        </w:rPr>
+        <w:t xml:space="preserve">Minor updates to </w:t>
+      </w:r>
+      <w:r>
+        <w:rPr>
+          <w:lang w:val="en-US"/>
+        </w:rPr>
+        <w:t>iApply_CCBS_Interfaces.xlsx</w:t>
+      </w:r>
+    </w:p>
+    <w:p>
+      <w:pPr>
+        <w:pStyle w:val="ListParagraph"/>
+        <w:numPr>
+          <w:ilvl w:val="0"/>
+          <w:numId w:val="9"/>
+        </w:numPr>
+        <w:rPr>
+          <w:u w:val="single"/>
+          <w:lang w:val="en-US"/>
+        </w:rPr>
+      </w:pPr>
+      <w:r>
+        <w:rPr>
+          <w:lang w:val="en-US"/>
+        </w:rPr>
+        <w:t xml:space="preserve">Modified </w:t>
+      </w:r>
+      <w:r>
+        <w:rPr>
+          <w:lang w:val="en-US"/>
+        </w:rPr>
+        <w:t xml:space="preserve">supplementary </w:t>
+      </w:r>
+      <w:r>
+        <w:rPr>
+          <w:lang w:val="en-US"/>
+        </w:rPr>
+        <w:t>documentation (excel files):</w:t>
+      </w:r>
+    </w:p>
+    <w:p>
+      <w:pPr>
+        <w:pStyle w:val="ListParagraph"/>
+        <w:numPr>
+          <w:ilvl w:val="1"/>
+          <w:numId w:val="9"/>
+        </w:numPr>
+        <w:rPr>
+          <w:lang w:val="en-US"/>
+        </w:rPr>
+      </w:pPr>
+      <w:r>
+        <w:rPr>
+          <w:lang w:val="en-US"/>
+        </w:rPr>
+        <w:t>~/</w:t>
+      </w:r>
+      <w:r>
+        <w:rPr>
+          <w:lang w:val="en-US"/>
+        </w:rPr>
+        <w:t>RepaymentSchedule/RepaymentSchedule_Simulation.xlsx</w:t>
+      </w:r>
+    </w:p>
+    <w:p>
+      <w:pPr>
+        <w:pStyle w:val="ListParagraph"/>
+        <w:numPr>
+          <w:ilvl w:val="1"/>
+          <w:numId w:val="9"/>
+        </w:numPr>
+        <w:rPr>
+          <w:lang w:val="en-US"/>
+        </w:rPr>
+      </w:pPr>
+      <w:r>
+        <w:rPr>
+          <w:lang w:val="en-US"/>
+        </w:rPr>
+        <w:t>~</w:t>
+      </w:r>
+      <w:r>
+        <w:rPr>
+          <w:lang w:val="en-US"/>
+        </w:rPr>
+        <w:t>/Collateral/CollateralMaintenance_Finalize.xlsx</w:t>
+      </w:r>
+    </w:p>
+    <w:p>
+      <w:pPr>
+        <w:rPr>
+          <w:lang w:val="en-US"/>
+        </w:rPr>
+      </w:pPr>
+      <w:r>
+        <w:rPr>
+          <w:lang w:val="en-US"/>
+        </w:rPr>
+        <w:t>Published earlier as fixes:</w:t>
+      </w:r>
+    </w:p>
+    <w:p>
+      <w:pPr>
+        <w:pStyle w:val="ListParagraph"/>
+        <w:numPr>
+          <w:ilvl w:val="0"/>
+          <w:numId w:val="8"/>
+        </w:numPr>
+        <w:rPr>
+          <w:lang w:val="en-US"/>
+        </w:rPr>
+      </w:pPr>
+      <w:r>
+        <w:rPr>
+          <w:lang w:val="en-US"/>
+        </w:rPr>
+        <w:t xml:space="preserve">Modifications to </w:t>
+      </w:r>
+      <w:r>
+        <w:rPr>
+          <w:lang w:val="en-US"/>
+        </w:rPr>
+        <w:t>RepaymentSchedule_Simulation</w:t>
+      </w:r>
+      <w:r>
+        <w:rPr>
+          <w:lang w:val="en-US"/>
+        </w:rPr>
+        <w:t>, specification, documentation</w:t>
+      </w:r>
+    </w:p>
+    <w:p>
+      <w:pPr>
+        <w:pStyle w:val="ListParagraph"/>
+        <w:numPr>
+          <w:ilvl w:val="0"/>
+          <w:numId w:val="8"/>
+        </w:numPr>
+        <w:rPr>
+          <w:lang w:val="en-US"/>
+        </w:rPr>
+      </w:pPr>
+      <w:r>
+        <w:rPr>
+          <w:lang w:val="en-US"/>
+        </w:rPr>
+        <w:t>All responses now on supporting the “extensions” concept, see the CCBS.doc</w:t>
+      </w:r>
+      <w:r>
+        <w:rPr>
+          <w:lang w:val="en-US"/>
+        </w:rPr>
+        <w:t>x</w:t>
+      </w:r>
+    </w:p>
+    <w:p>
+      <w:pPr>
+        <w:pStyle w:val="ListParagraph"/>
+        <w:numPr>
+          <w:ilvl w:val="0"/>
+          <w:numId w:val="8"/>
+        </w:numPr>
+        <w:rPr>
+          <w:lang w:val="en-US"/>
+        </w:rPr>
+      </w:pPr>
+      <w:r>
+        <w:rPr>
+          <w:lang w:val="en-US"/>
+        </w:rPr>
+        <w:t>All requests now on supporting the “additions” concept, see the CCBS.doc</w:t>
+      </w:r>
+      <w:r>
+        <w:rPr>
+          <w:lang w:val="en-US"/>
+        </w:rPr>
+        <w:t>x</w:t>
+      </w:r>
+    </w:p>
+    <w:p>
+      <w:pPr>
+        <w:pStyle w:val="ListParagraph"/>
+        <w:numPr>
+          <w:ilvl w:val="0"/>
+          <w:numId w:val="8"/>
+        </w:numPr>
+        <w:rPr>
+          <w:lang w:val="en-US"/>
+        </w:rPr>
+      </w:pPr>
+      <w:r>
+        <w:rPr>
+          <w:lang w:val="en-US"/>
+        </w:rPr>
+        <w:t xml:space="preserve">Updated API specification (swagger) containing the current release </w:t>
+      </w:r>
+      <w:r>
+        <w:rPr>
+          <w:lang w:val="en-US"/>
+        </w:rPr>
+        <w:t>modifications.</w:t>
+      </w:r>
+    </w:p>
+    <w:p>
+      <w:pPr>
+        <w:pStyle w:val="ListParagraph"/>
+        <w:numPr>
+          <w:ilvl w:val="0"/>
+          <w:numId w:val="8"/>
+        </w:numPr>
+        <w:rPr>
+          <w:lang w:val="en-US"/>
+        </w:rPr>
+      </w:pPr>
+      <w:r>
+        <w:rPr>
+          <w:lang w:val="en-US"/>
+        </w:rPr>
+        <w:t xml:space="preserve">Document </w:t>
+      </w:r>
+      <w:r>
+        <w:rPr>
+          <w:lang w:val="en-US"/>
+        </w:rPr>
+        <w:t>Example API Call.docx</w:t>
+      </w:r>
+      <w:r>
+        <w:rPr>
+          <w:lang w:val="en-US"/>
+        </w:rPr>
+        <w:t xml:space="preserve"> deleted and now on is part of the CCBS.docx</w:t>
+      </w:r>
+    </w:p>
+    <w:p>
+      <w:pPr>
+        <w:pStyle w:val="ListParagraph"/>
+        <w:rPr>
+          <w:lang w:val="en-US"/>
+        </w:rPr>
+      </w:pPr>
+    </w:p>
+    <w:p>
+      <w:pPr>
+        <w:rPr>
+          <w:b/>
+          <w:bCs/>
+          <w:u w:val="single"/>
+          <w:lang w:val="en-US"/>
+        </w:rPr>
+      </w:pPr>
     </w:p>
     <w:p>
       <w:pPr>
@@ -412,6 +801,7 @@
         <w:rPr>
           <w:lang w:val="en-US"/>
         </w:rPr>
+        <w:lastRenderedPageBreak/>
         <w:t>Exposures_DownloadAccountDetails.xlsx</w:t>
       </w:r>
     </w:p>
@@ -520,30 +910,14 @@
         <w:rPr>
           <w:lang w:val="en-US"/>
         </w:rPr>
-        <w:t xml:space="preserve">More comments added to the </w:t>
-      </w:r>
-      <w:proofErr w:type="spellStart"/>
-      <w:r>
-        <w:rPr>
-          <w:lang w:val="en-US"/>
-        </w:rPr>
-        <w:t>OpenAPI</w:t>
-      </w:r>
-      <w:proofErr w:type="spellEnd"/>
-      <w:r>
-        <w:rPr>
-          <w:lang w:val="en-US"/>
-        </w:rPr>
-        <w:t xml:space="preserve"> Specification (</w:t>
-      </w:r>
-      <w:proofErr w:type="spellStart"/>
+        <w:t>More comments added to the OpenAPI Specification (</w:t>
+      </w:r>
       <w:r>
         <w:rPr>
           <w:lang w:val="en-US"/>
         </w:rPr>
         <w:t>CCBS_API.json</w:t>
       </w:r>
-      <w:proofErr w:type="spellEnd"/>
       <w:r>
         <w:rPr>
           <w:lang w:val="en-US"/>
@@ -615,16 +989,8 @@
         <w:rPr>
           <w:lang w:val="en-US"/>
         </w:rPr>
-        <w:t xml:space="preserve">File added: </w:t>
-      </w:r>
-      <w:proofErr w:type="gramStart"/>
-      <w:r>
-        <w:rPr>
-          <w:lang w:val="en-US"/>
-        </w:rPr>
-        <w:t>iApplyVersion.txt</w:t>
-      </w:r>
-      <w:proofErr w:type="gramEnd"/>
+        <w:t>File added: iApplyVersion.txt</w:t>
+      </w:r>
     </w:p>
     <w:p>
       <w:pPr>
@@ -690,21 +1056,7 @@
         <w:rPr>
           <w:lang w:val="en-US"/>
         </w:rPr>
-        <w:t xml:space="preserve">Template project light </w:t>
-      </w:r>
-      <w:proofErr w:type="gramStart"/>
-      <w:r>
-        <w:rPr>
-          <w:lang w:val="en-US"/>
-        </w:rPr>
-        <w:t>restructuring</w:t>
-      </w:r>
-      <w:proofErr w:type="gramEnd"/>
-      <w:r>
-        <w:rPr>
-          <w:lang w:val="en-US"/>
-        </w:rPr>
-        <w:t xml:space="preserve"> </w:t>
+        <w:t xml:space="preserve">Template project light restructuring </w:t>
       </w:r>
     </w:p>
     <w:p>
@@ -820,21 +1172,7 @@
         <w:rPr>
           <w:lang w:val="en-US"/>
         </w:rPr>
-        <w:t xml:space="preserve">CCBS.docx: Add the paragraph “Recommended </w:t>
-      </w:r>
-      <w:proofErr w:type="spellStart"/>
-      <w:r>
-        <w:rPr>
-          <w:lang w:val="en-US"/>
-        </w:rPr>
-        <w:t>OpenAPI</w:t>
-      </w:r>
-      <w:proofErr w:type="spellEnd"/>
-      <w:r>
-        <w:rPr>
-          <w:lang w:val="en-US"/>
-        </w:rPr>
-        <w:t xml:space="preserve"> Tools” </w:t>
+        <w:t xml:space="preserve">CCBS.docx: Add the paragraph “Recommended OpenAPI Tools” </w:t>
       </w:r>
     </w:p>
     <w:p>
@@ -923,21 +1261,7 @@
         <w:rPr>
           <w:lang w:val="en-US"/>
         </w:rPr>
-        <w:t>New folder: Source.VS</w:t>
-      </w:r>
-      <w:proofErr w:type="gramStart"/>
-      <w:r>
-        <w:rPr>
-          <w:lang w:val="en-US"/>
-        </w:rPr>
-        <w:t>2022.C#.Template</w:t>
-      </w:r>
-      <w:proofErr w:type="gramEnd"/>
-      <w:r>
-        <w:rPr>
-          <w:lang w:val="en-US"/>
-        </w:rPr>
-        <w:t xml:space="preserve"> with a template application for API implementation. </w:t>
+        <w:t xml:space="preserve">New folder: Source.VS2022.C#.Template with a template application for API implementation. </w:t>
       </w:r>
     </w:p>
     <w:p>
@@ -951,19 +1275,11 @@
           <w:lang w:val="en-US"/>
         </w:rPr>
       </w:pPr>
-      <w:proofErr w:type="gramStart"/>
-      <w:r>
-        <w:rPr>
-          <w:lang w:val="en-US"/>
-        </w:rPr>
-        <w:t>iApply_CCBS_Interfaces.xlsx :</w:t>
-      </w:r>
-      <w:proofErr w:type="gramEnd"/>
-      <w:r>
-        <w:rPr>
-          <w:lang w:val="en-US"/>
-        </w:rPr>
-        <w:t xml:space="preserve"> minor beautifications</w:t>
+      <w:r>
+        <w:rPr>
+          <w:lang w:val="en-US"/>
+        </w:rPr>
+        <w:t>iApply_CCBS_Interfaces.xlsx : minor beautifications</w:t>
       </w:r>
     </w:p>
     <w:p>
@@ -977,33 +1293,17 @@
           <w:lang w:val="en-US"/>
         </w:rPr>
       </w:pPr>
-      <w:proofErr w:type="spellStart"/>
-      <w:r>
-        <w:rPr>
-          <w:lang w:val="en-US"/>
-        </w:rPr>
-        <w:t>CCBS_</w:t>
-      </w:r>
-      <w:proofErr w:type="gramStart"/>
-      <w:r>
-        <w:rPr>
-          <w:lang w:val="en-US"/>
-        </w:rPr>
-        <w:t>API.json</w:t>
-      </w:r>
-      <w:proofErr w:type="spellEnd"/>
-      <w:r>
-        <w:rPr>
-          <w:lang w:val="en-US"/>
-        </w:rPr>
-        <w:t xml:space="preserve"> :</w:t>
-      </w:r>
-      <w:proofErr w:type="gramEnd"/>
-      <w:r>
-        <w:rPr>
-          <w:lang w:val="en-US"/>
-        </w:rPr>
-        <w:t xml:space="preserve"> Updated version</w:t>
+      <w:r>
+        <w:rPr>
+          <w:lang w:val="en-US"/>
+        </w:rPr>
+        <w:t>CCBS_API.json</w:t>
+      </w:r>
+      <w:r>
+        <w:rPr>
+          <w:lang w:val="en-US"/>
+        </w:rPr>
+        <w:t xml:space="preserve"> : Updated version</w:t>
       </w:r>
       <w:r>
         <w:rPr>
@@ -1023,7 +1323,6 @@
           <w:lang w:val="en-US"/>
         </w:rPr>
       </w:pPr>
-      <w:proofErr w:type="gramStart"/>
       <w:r>
         <w:rPr>
           <w:lang w:val="en-US"/>
@@ -1034,14 +1333,7 @@
         <w:rPr>
           <w:lang w:val="en-US"/>
         </w:rPr>
-        <w:t xml:space="preserve"> :</w:t>
-      </w:r>
-      <w:proofErr w:type="gramEnd"/>
-      <w:r>
-        <w:rPr>
-          <w:lang w:val="en-US"/>
-        </w:rPr>
-        <w:t xml:space="preserve"> Minor corrections</w:t>
+        <w:t xml:space="preserve"> : Minor corrections</w:t>
       </w:r>
     </w:p>
     <w:p>
@@ -1078,7 +1370,7 @@
 </file>
 
 <file path=word/numbering.xml><?xml version="1.0" encoding="utf-8"?>
-<w:numbering xmlns:wpc="http://schemas.microsoft.com/office/word/2010/wordprocessingCanvas" xmlns:cx="http://schemas.microsoft.com/office/drawing/2014/chartex" xmlns:cx1="http://schemas.microsoft.com/office/drawing/2015/9/8/chartex" xmlns:cx2="http://schemas.microsoft.com/office/drawing/2015/10/21/chartex" xmlns:cx3="http://schemas.microsoft.com/office/drawing/2016/5/9/chartex" xmlns:cx4="http://schemas.microsoft.com/office/drawing/2016/5/10/chartex" xmlns:cx5="http://schemas.microsoft.com/office/drawing/2016/5/11/chartex" xmlns:cx6="http://schemas.microsoft.com/office/drawing/2016/5/12/chartex" xmlns:cx7="http://schemas.microsoft.com/office/drawing/2016/5/13/chartex" xmlns:cx8="http://schemas.microsoft.com/office/drawing/2016/5/14/chartex" xmlns:mc="http://schemas.openxmlformats.org/markup-compatibility/2006" xmlns:aink="http://schemas.microsoft.com/office/drawing/2016/ink" xmlns:am3d="http://schemas.microsoft.com/office/drawing/2017/model3d" xmlns:o="urn:schemas-microsoft-com:office:office" xmlns:oel="http://schemas.microsoft.com/office/2019/extlst" xmlns:r="http://schemas.openxmlformats.org/officeDocument/2006/relationships" xmlns:m="http://schemas.openxmlformats.org/officeDocument/2006/math" xmlns:v="urn:schemas-microsoft-com:vml" xmlns:wp14="http://schemas.microsoft.com/office/word/2010/wordprocessingDrawing" xmlns:wp="http://schemas.openxmlformats.org/drawingml/2006/wordprocessingDrawing" xmlns:w10="urn:schemas-microsoft-com:office:word" xmlns:w="http://schemas.openxmlformats.org/wordprocessingml/2006/main" xmlns:w14="http://schemas.microsoft.com/office/word/2010/wordml" xmlns:w15="http://schemas.microsoft.com/office/word/2012/wordml" xmlns:w16cex="http://schemas.microsoft.com/office/word/2018/wordml/cex" xmlns:w16cid="http://schemas.microsoft.com/office/word/2016/wordml/cid" xmlns:w16="http://schemas.microsoft.com/office/word/2018/wordml" xmlns:w16du="http://schemas.microsoft.com/office/word/2023/wordml/word16du" xmlns:w16sdtdh="http://schemas.microsoft.com/office/word/2020/wordml/sdtdatahash" xmlns:w16se="http://schemas.microsoft.com/office/word/2015/wordml/symex" xmlns:wpg="http://schemas.microsoft.com/office/word/2010/wordprocessingGroup" xmlns:wpi="http://schemas.microsoft.com/office/word/2010/wordprocessingInk" xmlns:wne="http://schemas.microsoft.com/office/word/2006/wordml" xmlns:wps="http://schemas.microsoft.com/office/word/2010/wordprocessingShape" mc:Ignorable="w14 w15 w16se w16cid w16 w16cex w16sdtdh w16du wp14">
+<w:numbering xmlns:wpc="http://schemas.microsoft.com/office/word/2010/wordprocessingCanvas" xmlns:cx="http://schemas.microsoft.com/office/drawing/2014/chartex" xmlns:cx1="http://schemas.microsoft.com/office/drawing/2015/9/8/chartex" xmlns:cx2="http://schemas.microsoft.com/office/drawing/2015/10/21/chartex" xmlns:cx3="http://schemas.microsoft.com/office/drawing/2016/5/9/chartex" xmlns:cx4="http://schemas.microsoft.com/office/drawing/2016/5/10/chartex" xmlns:cx5="http://schemas.microsoft.com/office/drawing/2016/5/11/chartex" xmlns:cx6="http://schemas.microsoft.com/office/drawing/2016/5/12/chartex" xmlns:cx7="http://schemas.microsoft.com/office/drawing/2016/5/13/chartex" xmlns:cx8="http://schemas.microsoft.com/office/drawing/2016/5/14/chartex" xmlns:mc="http://schemas.openxmlformats.org/markup-compatibility/2006" xmlns:aink="http://schemas.microsoft.com/office/drawing/2016/ink" xmlns:am3d="http://schemas.microsoft.com/office/drawing/2017/model3d" xmlns:o="urn:schemas-microsoft-com:office:office" xmlns:oel="http://schemas.microsoft.com/office/2019/extlst" xmlns:r="http://schemas.openxmlformats.org/officeDocument/2006/relationships" xmlns:m="http://schemas.openxmlformats.org/officeDocument/2006/math" xmlns:v="urn:schemas-microsoft-com:vml" xmlns:wp14="http://schemas.microsoft.com/office/word/2010/wordprocessingDrawing" xmlns:wp="http://schemas.openxmlformats.org/drawingml/2006/wordprocessingDrawing" xmlns:w10="urn:schemas-microsoft-com:office:word" xmlns:w="http://schemas.openxmlformats.org/wordprocessingml/2006/main" xmlns:w14="http://schemas.microsoft.com/office/word/2010/wordml" xmlns:w15="http://schemas.microsoft.com/office/word/2012/wordml" xmlns:w16cex="http://schemas.microsoft.com/office/word/2018/wordml/cex" xmlns:w16cid="http://schemas.microsoft.com/office/word/2016/wordml/cid" xmlns:w16="http://schemas.microsoft.com/office/word/2018/wordml" xmlns:w16du="http://schemas.microsoft.com/office/word/2023/wordml/word16du" xmlns:w16sdtdh="http://schemas.microsoft.com/office/word/2020/wordml/sdtdatahash" xmlns:w16sdtfl="http://schemas.microsoft.com/office/word/2024/wordml/sdtformatlock" xmlns:w16se="http://schemas.microsoft.com/office/word/2015/wordml/symex" xmlns:wpg="http://schemas.microsoft.com/office/word/2010/wordprocessingGroup" xmlns:wpi="http://schemas.microsoft.com/office/word/2010/wordprocessingInk" xmlns:wne="http://schemas.microsoft.com/office/word/2006/wordml" xmlns:wps="http://schemas.microsoft.com/office/word/2010/wordprocessingShape" mc:Ignorable="w14 w15 w16se w16cid w16 w16cex w16sdtdh w16sdtfl w16du wp14">
   <w:abstractNum w:abstractNumId="0" w15:restartNumberingAfterBreak="0">
     <w:nsid w:val="24AE6B95"/>
     <w:multiLevelType w:val="hybridMultilevel"/>
@@ -1532,6 +1824,119 @@
     </w:lvl>
   </w:abstractNum>
   <w:abstractNum w:abstractNumId="4" w15:restartNumberingAfterBreak="0">
+    <w:nsid w:val="55061529"/>
+    <w:multiLevelType w:val="hybridMultilevel"/>
+    <w:tmpl w:val="EC66A4FE"/>
+    <w:lvl w:ilvl="0" w:tplc="04080001">
+      <w:start w:val="1"/>
+      <w:numFmt w:val="bullet"/>
+      <w:lvlText w:val=""/>
+      <w:lvlJc w:val="left"/>
+      <w:pPr>
+        <w:ind w:left="720" w:hanging="360"/>
+      </w:pPr>
+      <w:rPr>
+        <w:rFonts w:ascii="Symbol" w:hAnsi="Symbol" w:hint="default"/>
+      </w:rPr>
+    </w:lvl>
+    <w:lvl w:ilvl="1" w:tplc="04080003">
+      <w:start w:val="1"/>
+      <w:numFmt w:val="bullet"/>
+      <w:lvlText w:val="o"/>
+      <w:lvlJc w:val="left"/>
+      <w:pPr>
+        <w:ind w:left="1440" w:hanging="360"/>
+      </w:pPr>
+      <w:rPr>
+        <w:rFonts w:ascii="Courier New" w:hAnsi="Courier New" w:cs="Courier New" w:hint="default"/>
+      </w:rPr>
+    </w:lvl>
+    <w:lvl w:ilvl="2" w:tplc="04080005" w:tentative="1">
+      <w:start w:val="1"/>
+      <w:numFmt w:val="bullet"/>
+      <w:lvlText w:val=""/>
+      <w:lvlJc w:val="left"/>
+      <w:pPr>
+        <w:ind w:left="2160" w:hanging="360"/>
+      </w:pPr>
+      <w:rPr>
+        <w:rFonts w:ascii="Wingdings" w:hAnsi="Wingdings" w:hint="default"/>
+      </w:rPr>
+    </w:lvl>
+    <w:lvl w:ilvl="3" w:tplc="04080001" w:tentative="1">
+      <w:start w:val="1"/>
+      <w:numFmt w:val="bullet"/>
+      <w:lvlText w:val=""/>
+      <w:lvlJc w:val="left"/>
+      <w:pPr>
+        <w:ind w:left="2880" w:hanging="360"/>
+      </w:pPr>
+      <w:rPr>
+        <w:rFonts w:ascii="Symbol" w:hAnsi="Symbol" w:hint="default"/>
+      </w:rPr>
+    </w:lvl>
+    <w:lvl w:ilvl="4" w:tplc="04080003" w:tentative="1">
+      <w:start w:val="1"/>
+      <w:numFmt w:val="bullet"/>
+      <w:lvlText w:val="o"/>
+      <w:lvlJc w:val="left"/>
+      <w:pPr>
+        <w:ind w:left="3600" w:hanging="360"/>
+      </w:pPr>
+      <w:rPr>
+        <w:rFonts w:ascii="Courier New" w:hAnsi="Courier New" w:cs="Courier New" w:hint="default"/>
+      </w:rPr>
+    </w:lvl>
+    <w:lvl w:ilvl="5" w:tplc="04080005" w:tentative="1">
+      <w:start w:val="1"/>
+      <w:numFmt w:val="bullet"/>
+      <w:lvlText w:val=""/>
+      <w:lvlJc w:val="left"/>
+      <w:pPr>
+        <w:ind w:left="4320" w:hanging="360"/>
+      </w:pPr>
+      <w:rPr>
+        <w:rFonts w:ascii="Wingdings" w:hAnsi="Wingdings" w:hint="default"/>
+      </w:rPr>
+    </w:lvl>
+    <w:lvl w:ilvl="6" w:tplc="04080001" w:tentative="1">
+      <w:start w:val="1"/>
+      <w:numFmt w:val="bullet"/>
+      <w:lvlText w:val=""/>
+      <w:lvlJc w:val="left"/>
+      <w:pPr>
+        <w:ind w:left="5040" w:hanging="360"/>
+      </w:pPr>
+      <w:rPr>
+        <w:rFonts w:ascii="Symbol" w:hAnsi="Symbol" w:hint="default"/>
+      </w:rPr>
+    </w:lvl>
+    <w:lvl w:ilvl="7" w:tplc="04080003" w:tentative="1">
+      <w:start w:val="1"/>
+      <w:numFmt w:val="bullet"/>
+      <w:lvlText w:val="o"/>
+      <w:lvlJc w:val="left"/>
+      <w:pPr>
+        <w:ind w:left="5760" w:hanging="360"/>
+      </w:pPr>
+      <w:rPr>
+        <w:rFonts w:ascii="Courier New" w:hAnsi="Courier New" w:cs="Courier New" w:hint="default"/>
+      </w:rPr>
+    </w:lvl>
+    <w:lvl w:ilvl="8" w:tplc="04080005" w:tentative="1">
+      <w:start w:val="1"/>
+      <w:numFmt w:val="bullet"/>
+      <w:lvlText w:val=""/>
+      <w:lvlJc w:val="left"/>
+      <w:pPr>
+        <w:ind w:left="6480" w:hanging="360"/>
+      </w:pPr>
+      <w:rPr>
+        <w:rFonts w:ascii="Wingdings" w:hAnsi="Wingdings" w:hint="default"/>
+      </w:rPr>
+    </w:lvl>
+  </w:abstractNum>
+  <w:abstractNum w:abstractNumId="5" w15:restartNumberingAfterBreak="0">
     <w:nsid w:val="5B9D6C84"/>
     <w:multiLevelType w:val="hybridMultilevel"/>
     <w:tmpl w:val="BCC451F8"/>
@@ -1644,7 +2049,7 @@
       </w:rPr>
     </w:lvl>
   </w:abstractNum>
-  <w:abstractNum w:abstractNumId="5" w15:restartNumberingAfterBreak="0">
+  <w:abstractNum w:abstractNumId="6" w15:restartNumberingAfterBreak="0">
     <w:nsid w:val="5EC60A7B"/>
     <w:multiLevelType w:val="hybridMultilevel"/>
     <w:tmpl w:val="A23C87D2"/>
@@ -1757,7 +2162,7 @@
       </w:rPr>
     </w:lvl>
   </w:abstractNum>
-  <w:abstractNum w:abstractNumId="6" w15:restartNumberingAfterBreak="0">
+  <w:abstractNum w:abstractNumId="7" w15:restartNumberingAfterBreak="0">
     <w:nsid w:val="5F9F30F7"/>
     <w:multiLevelType w:val="hybridMultilevel"/>
     <w:tmpl w:val="4B6E4A6A"/>
@@ -1774,6 +2179,119 @@
       </w:rPr>
     </w:lvl>
     <w:lvl w:ilvl="1" w:tplc="04080003">
+      <w:start w:val="1"/>
+      <w:numFmt w:val="bullet"/>
+      <w:lvlText w:val="o"/>
+      <w:lvlJc w:val="left"/>
+      <w:pPr>
+        <w:ind w:left="1440" w:hanging="360"/>
+      </w:pPr>
+      <w:rPr>
+        <w:rFonts w:ascii="Courier New" w:hAnsi="Courier New" w:cs="Courier New" w:hint="default"/>
+      </w:rPr>
+    </w:lvl>
+    <w:lvl w:ilvl="2" w:tplc="04080005" w:tentative="1">
+      <w:start w:val="1"/>
+      <w:numFmt w:val="bullet"/>
+      <w:lvlText w:val=""/>
+      <w:lvlJc w:val="left"/>
+      <w:pPr>
+        <w:ind w:left="2160" w:hanging="360"/>
+      </w:pPr>
+      <w:rPr>
+        <w:rFonts w:ascii="Wingdings" w:hAnsi="Wingdings" w:hint="default"/>
+      </w:rPr>
+    </w:lvl>
+    <w:lvl w:ilvl="3" w:tplc="04080001" w:tentative="1">
+      <w:start w:val="1"/>
+      <w:numFmt w:val="bullet"/>
+      <w:lvlText w:val=""/>
+      <w:lvlJc w:val="left"/>
+      <w:pPr>
+        <w:ind w:left="2880" w:hanging="360"/>
+      </w:pPr>
+      <w:rPr>
+        <w:rFonts w:ascii="Symbol" w:hAnsi="Symbol" w:hint="default"/>
+      </w:rPr>
+    </w:lvl>
+    <w:lvl w:ilvl="4" w:tplc="04080003" w:tentative="1">
+      <w:start w:val="1"/>
+      <w:numFmt w:val="bullet"/>
+      <w:lvlText w:val="o"/>
+      <w:lvlJc w:val="left"/>
+      <w:pPr>
+        <w:ind w:left="3600" w:hanging="360"/>
+      </w:pPr>
+      <w:rPr>
+        <w:rFonts w:ascii="Courier New" w:hAnsi="Courier New" w:cs="Courier New" w:hint="default"/>
+      </w:rPr>
+    </w:lvl>
+    <w:lvl w:ilvl="5" w:tplc="04080005" w:tentative="1">
+      <w:start w:val="1"/>
+      <w:numFmt w:val="bullet"/>
+      <w:lvlText w:val=""/>
+      <w:lvlJc w:val="left"/>
+      <w:pPr>
+        <w:ind w:left="4320" w:hanging="360"/>
+      </w:pPr>
+      <w:rPr>
+        <w:rFonts w:ascii="Wingdings" w:hAnsi="Wingdings" w:hint="default"/>
+      </w:rPr>
+    </w:lvl>
+    <w:lvl w:ilvl="6" w:tplc="04080001" w:tentative="1">
+      <w:start w:val="1"/>
+      <w:numFmt w:val="bullet"/>
+      <w:lvlText w:val=""/>
+      <w:lvlJc w:val="left"/>
+      <w:pPr>
+        <w:ind w:left="5040" w:hanging="360"/>
+      </w:pPr>
+      <w:rPr>
+        <w:rFonts w:ascii="Symbol" w:hAnsi="Symbol" w:hint="default"/>
+      </w:rPr>
+    </w:lvl>
+    <w:lvl w:ilvl="7" w:tplc="04080003" w:tentative="1">
+      <w:start w:val="1"/>
+      <w:numFmt w:val="bullet"/>
+      <w:lvlText w:val="o"/>
+      <w:lvlJc w:val="left"/>
+      <w:pPr>
+        <w:ind w:left="5760" w:hanging="360"/>
+      </w:pPr>
+      <w:rPr>
+        <w:rFonts w:ascii="Courier New" w:hAnsi="Courier New" w:cs="Courier New" w:hint="default"/>
+      </w:rPr>
+    </w:lvl>
+    <w:lvl w:ilvl="8" w:tplc="04080005" w:tentative="1">
+      <w:start w:val="1"/>
+      <w:numFmt w:val="bullet"/>
+      <w:lvlText w:val=""/>
+      <w:lvlJc w:val="left"/>
+      <w:pPr>
+        <w:ind w:left="6480" w:hanging="360"/>
+      </w:pPr>
+      <w:rPr>
+        <w:rFonts w:ascii="Wingdings" w:hAnsi="Wingdings" w:hint="default"/>
+      </w:rPr>
+    </w:lvl>
+  </w:abstractNum>
+  <w:abstractNum w:abstractNumId="8" w15:restartNumberingAfterBreak="0">
+    <w:nsid w:val="6A230C2E"/>
+    <w:multiLevelType w:val="hybridMultilevel"/>
+    <w:tmpl w:val="FB6042C2"/>
+    <w:lvl w:ilvl="0" w:tplc="04080001">
+      <w:start w:val="1"/>
+      <w:numFmt w:val="bullet"/>
+      <w:lvlText w:val=""/>
+      <w:lvlJc w:val="left"/>
+      <w:pPr>
+        <w:ind w:left="720" w:hanging="360"/>
+      </w:pPr>
+      <w:rPr>
+        <w:rFonts w:ascii="Symbol" w:hAnsi="Symbol" w:hint="default"/>
+      </w:rPr>
+    </w:lvl>
+    <w:lvl w:ilvl="1" w:tplc="04080003" w:tentative="1">
       <w:start w:val="1"/>
       <w:numFmt w:val="bullet"/>
       <w:lvlText w:val="o"/>
@@ -1880,22 +2398,28 @@
     <w:abstractNumId w:val="3"/>
   </w:num>
   <w:num w:numId="4" w16cid:durableId="56319394">
-    <w:abstractNumId w:val="4"/>
+    <w:abstractNumId w:val="5"/>
   </w:num>
   <w:num w:numId="5" w16cid:durableId="973412357">
     <w:abstractNumId w:val="1"/>
   </w:num>
   <w:num w:numId="6" w16cid:durableId="1190874115">
-    <w:abstractNumId w:val="5"/>
+    <w:abstractNumId w:val="6"/>
   </w:num>
   <w:num w:numId="7" w16cid:durableId="130639784">
-    <w:abstractNumId w:val="6"/>
+    <w:abstractNumId w:val="7"/>
+  </w:num>
+  <w:num w:numId="8" w16cid:durableId="1817603195">
+    <w:abstractNumId w:val="8"/>
+  </w:num>
+  <w:num w:numId="9" w16cid:durableId="1647011411">
+    <w:abstractNumId w:val="4"/>
   </w:num>
 </w:numbering>
 </file>
 
 <file path=word/styles.xml><?xml version="1.0" encoding="utf-8"?>
-<w:styles xmlns:mc="http://schemas.openxmlformats.org/markup-compatibility/2006" xmlns:r="http://schemas.openxmlformats.org/officeDocument/2006/relationships" xmlns:w="http://schemas.openxmlformats.org/wordprocessingml/2006/main" xmlns:w14="http://schemas.microsoft.com/office/word/2010/wordml" xmlns:w15="http://schemas.microsoft.com/office/word/2012/wordml" xmlns:w16cex="http://schemas.microsoft.com/office/word/2018/wordml/cex" xmlns:w16cid="http://schemas.microsoft.com/office/word/2016/wordml/cid" xmlns:w16="http://schemas.microsoft.com/office/word/2018/wordml" xmlns:w16du="http://schemas.microsoft.com/office/word/2023/wordml/word16du" xmlns:w16sdtdh="http://schemas.microsoft.com/office/word/2020/wordml/sdtdatahash" xmlns:w16se="http://schemas.microsoft.com/office/word/2015/wordml/symex" mc:Ignorable="w14 w15 w16se w16cid w16 w16cex w16sdtdh w16du">
+<w:styles xmlns:mc="http://schemas.openxmlformats.org/markup-compatibility/2006" xmlns:r="http://schemas.openxmlformats.org/officeDocument/2006/relationships" xmlns:w="http://schemas.openxmlformats.org/wordprocessingml/2006/main" xmlns:w14="http://schemas.microsoft.com/office/word/2010/wordml" xmlns:w15="http://schemas.microsoft.com/office/word/2012/wordml" xmlns:w16cex="http://schemas.microsoft.com/office/word/2018/wordml/cex" xmlns:w16cid="http://schemas.microsoft.com/office/word/2016/wordml/cid" xmlns:w16="http://schemas.microsoft.com/office/word/2018/wordml" xmlns:w16du="http://schemas.microsoft.com/office/word/2023/wordml/word16du" xmlns:w16sdtdh="http://schemas.microsoft.com/office/word/2020/wordml/sdtdatahash" xmlns:w16sdtfl="http://schemas.microsoft.com/office/word/2024/wordml/sdtformatlock" xmlns:w16se="http://schemas.microsoft.com/office/word/2015/wordml/symex" mc:Ignorable="w14 w15 w16se w16cid w16 w16cex w16sdtdh w16sdtfl w16du">
   <w:docDefaults>
     <w:rPrDefault>
       <w:rPr>

</xml_diff>

<commit_message>
Changes on DownloadPositionAndDetails API response
</commit_message>
<xml_diff>
--- a/ReleaseNotes.docx
+++ b/ReleaseNotes.docx
@@ -42,6 +42,24 @@
           <w:u w:val="single"/>
           <w:lang w:val="en-US"/>
         </w:rPr>
+        <w:t>12</w:t>
+      </w:r>
+      <w:r>
+        <w:rPr>
+          <w:b/>
+          <w:bCs/>
+          <w:u w:val="single"/>
+          <w:lang w:val="en-US"/>
+        </w:rPr>
+        <w:t>/</w:t>
+      </w:r>
+      <w:r>
+        <w:rPr>
+          <w:b/>
+          <w:bCs/>
+          <w:u w:val="single"/>
+          <w:lang w:val="en-US"/>
+        </w:rPr>
         <w:t>5</w:t>
       </w:r>
       <w:r>
@@ -49,23 +67,7 @@
           <w:b/>
           <w:bCs/>
           <w:u w:val="single"/>
-        </w:rPr>
-        <w:t>/</w:t>
-      </w:r>
-      <w:r>
-        <w:rPr>
-          <w:b/>
-          <w:bCs/>
-          <w:u w:val="single"/>
-          <w:lang w:val="en-US"/>
-        </w:rPr>
-        <w:t>5</w:t>
-      </w:r>
-      <w:r>
-        <w:rPr>
-          <w:b/>
-          <w:bCs/>
-          <w:u w:val="single"/>
+          <w:lang w:val="en-US"/>
         </w:rPr>
         <w:t>/202</w:t>
       </w:r>
@@ -97,35 +99,7 @@
         <w:rPr>
           <w:lang w:val="en-US"/>
         </w:rPr>
-        <w:t xml:space="preserve">New array </w:t>
-      </w:r>
-      <w:proofErr w:type="spellStart"/>
-      <w:r>
-        <w:rPr>
-          <w:lang w:val="en-US"/>
-        </w:rPr>
-        <w:t>CbsFees</w:t>
-      </w:r>
-      <w:proofErr w:type="spellEnd"/>
-      <w:r>
-        <w:rPr>
-          <w:lang w:val="en-US"/>
-        </w:rPr>
-        <w:t xml:space="preserve"> to </w:t>
-      </w:r>
-      <w:proofErr w:type="spellStart"/>
-      <w:r>
-        <w:rPr>
-          <w:lang w:val="en-US"/>
-        </w:rPr>
-        <w:t>DownloadRepaymentScheduleSim</w:t>
-      </w:r>
-      <w:proofErr w:type="spellEnd"/>
-      <w:r>
-        <w:rPr>
-          <w:lang w:val="en-US"/>
-        </w:rPr>
-        <w:t xml:space="preserve"> API Request method to pass to CBS the fees of the product. (excel documentation file also modified) </w:t>
+        <w:t>Bug fixes on DownloadPositionAndDetails API Request (redundant fields removal)</w:t>
       </w:r>
     </w:p>
     <w:p>
@@ -146,30 +120,109 @@
         <w:rPr>
           <w:lang w:val="en-US"/>
         </w:rPr>
-        <w:t xml:space="preserve">New </w:t>
-      </w:r>
-      <w:proofErr w:type="spellStart"/>
-      <w:r>
-        <w:rPr>
-          <w:lang w:val="en-US"/>
-        </w:rPr>
-        <w:t>CBS_API.json</w:t>
-      </w:r>
-      <w:proofErr w:type="spellEnd"/>
-      <w:r>
-        <w:rPr>
-          <w:lang w:val="en-US"/>
-        </w:rPr>
-        <w:t xml:space="preserve"> to incorporate the modifications of the </w:t>
-      </w:r>
-      <w:proofErr w:type="spellStart"/>
-      <w:r>
-        <w:rPr>
-          <w:lang w:val="en-US"/>
-        </w:rPr>
-        <w:t>DownloadRepaymentScheduleSim</w:t>
-      </w:r>
-      <w:proofErr w:type="spellEnd"/>
+        <w:t xml:space="preserve">Fixes to documentation file: </w:t>
+      </w:r>
+      <w:r>
+        <w:rPr>
+          <w:lang w:val="en-US"/>
+        </w:rPr>
+        <w:t>IA_CCBS_BANK_SIDE/Position/CCBS_DownloadPositionAndDetails.xlsx</w:t>
+      </w:r>
+    </w:p>
+    <w:p>
+      <w:pPr>
+        <w:rPr>
+          <w:b/>
+          <w:bCs/>
+          <w:u w:val="single"/>
+          <w:lang w:val="en-US"/>
+        </w:rPr>
+      </w:pPr>
+      <w:r>
+        <w:rPr>
+          <w:b/>
+          <w:bCs/>
+          <w:u w:val="single"/>
+          <w:lang w:val="en-US"/>
+        </w:rPr>
+        <w:t>5</w:t>
+      </w:r>
+      <w:r>
+        <w:rPr>
+          <w:b/>
+          <w:bCs/>
+          <w:u w:val="single"/>
+        </w:rPr>
+        <w:t>/</w:t>
+      </w:r>
+      <w:r>
+        <w:rPr>
+          <w:b/>
+          <w:bCs/>
+          <w:u w:val="single"/>
+          <w:lang w:val="en-US"/>
+        </w:rPr>
+        <w:t>5</w:t>
+      </w:r>
+      <w:r>
+        <w:rPr>
+          <w:b/>
+          <w:bCs/>
+          <w:u w:val="single"/>
+        </w:rPr>
+        <w:t>/202</w:t>
+      </w:r>
+      <w:r>
+        <w:rPr>
+          <w:b/>
+          <w:bCs/>
+          <w:u w:val="single"/>
+          <w:lang w:val="en-US"/>
+        </w:rPr>
+        <w:t>5</w:t>
+      </w:r>
+    </w:p>
+    <w:p>
+      <w:pPr>
+        <w:pStyle w:val="ListParagraph"/>
+        <w:numPr>
+          <w:ilvl w:val="0"/>
+          <w:numId w:val="10"/>
+        </w:numPr>
+        <w:rPr>
+          <w:b/>
+          <w:bCs/>
+          <w:u w:val="single"/>
+          <w:lang w:val="en-US"/>
+        </w:rPr>
+      </w:pPr>
+      <w:r>
+        <w:rPr>
+          <w:lang w:val="en-US"/>
+        </w:rPr>
+        <w:t xml:space="preserve">New array CbsFees to DownloadRepaymentScheduleSim API Request method to pass to CBS the fees of the product. (excel documentation file also modified) </w:t>
+      </w:r>
+    </w:p>
+    <w:p>
+      <w:pPr>
+        <w:pStyle w:val="ListParagraph"/>
+        <w:numPr>
+          <w:ilvl w:val="0"/>
+          <w:numId w:val="10"/>
+        </w:numPr>
+        <w:rPr>
+          <w:b/>
+          <w:bCs/>
+          <w:u w:val="single"/>
+          <w:lang w:val="en-US"/>
+        </w:rPr>
+      </w:pPr>
+      <w:r>
+        <w:rPr>
+          <w:lang w:val="en-US"/>
+        </w:rPr>
+        <w:t>New CBS_API.json to incorporate the modifications of the DownloadRepaymentScheduleSim</w:t>
+      </w:r>
     </w:p>
     <w:p>
       <w:pPr>
@@ -289,14 +342,12 @@
         </w:rPr>
         <w:t xml:space="preserve">Updated </w:t>
       </w:r>
-      <w:proofErr w:type="spellStart"/>
       <w:r>
         <w:rPr>
           <w:lang w:val="en-US"/>
         </w:rPr>
         <w:t>CCBS_API.json</w:t>
       </w:r>
-      <w:proofErr w:type="spellEnd"/>
       <w:r>
         <w:rPr>
           <w:lang w:val="en-US"/>
@@ -365,19 +416,11 @@
         </w:rPr>
         <w:t>~/</w:t>
       </w:r>
-      <w:proofErr w:type="spellStart"/>
-      <w:r>
-        <w:rPr>
-          <w:lang w:val="en-US"/>
-        </w:rPr>
-        <w:t>RepaymentSchedule</w:t>
-      </w:r>
-      <w:proofErr w:type="spellEnd"/>
-      <w:r>
-        <w:rPr>
-          <w:lang w:val="en-US"/>
-        </w:rPr>
-        <w:t>/RepaymentSchedule_Simulation.xlsx</w:t>
+      <w:r>
+        <w:rPr>
+          <w:lang w:val="en-US"/>
+        </w:rPr>
+        <w:t>RepaymentSchedule/RepaymentSchedule_Simulation.xlsx</w:t>
       </w:r>
     </w:p>
     <w:p>
@@ -434,14 +477,12 @@
         </w:rPr>
         <w:t xml:space="preserve">Modifications to </w:t>
       </w:r>
-      <w:proofErr w:type="spellStart"/>
       <w:r>
         <w:rPr>
           <w:lang w:val="en-US"/>
         </w:rPr>
         <w:t>RepaymentSchedule_Simulation</w:t>
       </w:r>
-      <w:proofErr w:type="spellEnd"/>
       <w:r>
         <w:rPr>
           <w:lang w:val="en-US"/>
@@ -733,6 +774,7 @@
           <w:u w:val="single"/>
           <w:lang w:val="en-US"/>
         </w:rPr>
+        <w:lastRenderedPageBreak/>
         <w:t>10/5/2024</w:t>
       </w:r>
     </w:p>
@@ -775,7 +817,6 @@
         <w:rPr>
           <w:lang w:val="en-US"/>
         </w:rPr>
-        <w:lastRenderedPageBreak/>
         <w:t xml:space="preserve">Change the order sequence of the listed APIs in the </w:t>
       </w:r>
       <w:r>
@@ -1065,30 +1106,14 @@
         <w:rPr>
           <w:lang w:val="en-US"/>
         </w:rPr>
-        <w:t xml:space="preserve">More comments added to the </w:t>
-      </w:r>
-      <w:proofErr w:type="spellStart"/>
-      <w:r>
-        <w:rPr>
-          <w:lang w:val="en-US"/>
-        </w:rPr>
-        <w:t>OpenAPI</w:t>
-      </w:r>
-      <w:proofErr w:type="spellEnd"/>
-      <w:r>
-        <w:rPr>
-          <w:lang w:val="en-US"/>
-        </w:rPr>
-        <w:t xml:space="preserve"> Specification (</w:t>
-      </w:r>
-      <w:proofErr w:type="spellStart"/>
+        <w:t>More comments added to the OpenAPI Specification (</w:t>
+      </w:r>
       <w:r>
         <w:rPr>
           <w:lang w:val="en-US"/>
         </w:rPr>
         <w:t>CCBS_API.json</w:t>
       </w:r>
-      <w:proofErr w:type="spellEnd"/>
       <w:r>
         <w:rPr>
           <w:lang w:val="en-US"/>
@@ -1343,21 +1368,7 @@
         <w:rPr>
           <w:lang w:val="en-US"/>
         </w:rPr>
-        <w:t xml:space="preserve">CCBS.docx: Add the paragraph “Recommended </w:t>
-      </w:r>
-      <w:proofErr w:type="spellStart"/>
-      <w:r>
-        <w:rPr>
-          <w:lang w:val="en-US"/>
-        </w:rPr>
-        <w:t>OpenAPI</w:t>
-      </w:r>
-      <w:proofErr w:type="spellEnd"/>
-      <w:r>
-        <w:rPr>
-          <w:lang w:val="en-US"/>
-        </w:rPr>
-        <w:t xml:space="preserve"> Tools” </w:t>
+        <w:t xml:space="preserve">CCBS.docx: Add the paragraph “Recommended OpenAPI Tools” </w:t>
       </w:r>
     </w:p>
     <w:p>
@@ -1478,14 +1489,12 @@
           <w:lang w:val="en-US"/>
         </w:rPr>
       </w:pPr>
-      <w:proofErr w:type="spellStart"/>
       <w:r>
         <w:rPr>
           <w:lang w:val="en-US"/>
         </w:rPr>
         <w:t>CCBS_API.json</w:t>
       </w:r>
-      <w:proofErr w:type="spellEnd"/>
       <w:r>
         <w:rPr>
           <w:lang w:val="en-US"/>
@@ -3121,7 +3130,7 @@
   <w:style w:type="paragraph" w:default="1" w:styleId="Normal">
     <w:name w:val="Normal"/>
     <w:qFormat/>
-    <w:rsid w:val="00CC3A2A"/>
+    <w:rsid w:val="00864D97"/>
   </w:style>
   <w:style w:type="character" w:default="1" w:styleId="DefaultParagraphFont">
     <w:name w:val="Default Paragraph Font"/>

</xml_diff>